<commit_message>
Table of Contents setup
</commit_message>
<xml_diff>
--- a/FYP-Adam Cahill.docx
+++ b/FYP-Adam Cahill.docx
@@ -4,6 +4,15 @@
   <w:body>
     <w:sdt>
       <w:sdtPr>
+        <w:rPr>
+          <w:rFonts w:asciiTheme="minorHAnsi" w:eastAsiaTheme="minorHAnsi" w:hAnsiTheme="minorHAnsi" w:cstheme="minorBidi"/>
+          <w:color w:val="auto"/>
+          <w:kern w:val="2"/>
+          <w:sz w:val="24"/>
+          <w:szCs w:val="24"/>
+          <w:lang w:val="en-IE"/>
+          <w14:ligatures w14:val="standardContextual"/>
+        </w:rPr>
         <w:id w:val="1757014435"/>
         <w:docPartObj>
           <w:docPartGallery w:val="Table of Contents"/>
@@ -12,16 +21,9 @@
       </w:sdtPr>
       <w:sdtEndPr>
         <w:rPr>
-          <w:rFonts w:asciiTheme="minorHAnsi" w:eastAsiaTheme="minorHAnsi" w:hAnsiTheme="minorHAnsi" w:cstheme="minorBidi"/>
           <w:b/>
           <w:bCs/>
           <w:noProof/>
-          <w:color w:val="auto"/>
-          <w:kern w:val="2"/>
-          <w:sz w:val="24"/>
-          <w:szCs w:val="24"/>
-          <w:lang w:val="en-IE"/>
-          <w14:ligatures w14:val="standardContextual"/>
         </w:rPr>
       </w:sdtEndPr>
       <w:sdtContent>
@@ -40,7 +42,9 @@
               <w:tab w:val="right" w:leader="dot" w:pos="9016"/>
             </w:tabs>
             <w:rPr>
+              <w:rFonts w:eastAsiaTheme="minorEastAsia"/>
               <w:noProof/>
+              <w:lang w:eastAsia="en-IE"/>
             </w:rPr>
           </w:pPr>
           <w:r>
@@ -52,7 +56,7 @@
           <w:r>
             <w:fldChar w:fldCharType="separate"/>
           </w:r>
-          <w:hyperlink w:anchor="_Toc179648092" w:history="1">
+          <w:hyperlink w:anchor="_Toc179650730" w:history="1">
             <w:r>
               <w:rPr>
                 <w:rStyle w:val="Hyperlink"/>
@@ -79,7 +83,7 @@
                 <w:noProof/>
                 <w:webHidden/>
               </w:rPr>
-              <w:instrText xml:space="preserve"> PAGEREF _Toc179648092 \h </w:instrText>
+              <w:instrText xml:space="preserve"> PAGEREF _Toc179650730 \h </w:instrText>
             </w:r>
             <w:r>
               <w:rPr>
@@ -100,6 +104,216 @@
                 <w:webHidden/>
               </w:rPr>
               <w:t>2</w:t>
+            </w:r>
+            <w:r>
+              <w:rPr>
+                <w:noProof/>
+                <w:webHidden/>
+              </w:rPr>
+              <w:fldChar w:fldCharType="end"/>
+            </w:r>
+          </w:hyperlink>
+        </w:p>
+        <w:p>
+          <w:pPr>
+            <w:pStyle w:val="TOC1"/>
+            <w:tabs>
+              <w:tab w:val="right" w:leader="dot" w:pos="9016"/>
+            </w:tabs>
+            <w:rPr>
+              <w:rFonts w:eastAsiaTheme="minorEastAsia"/>
+              <w:noProof/>
+              <w:lang w:eastAsia="en-IE"/>
+            </w:rPr>
+          </w:pPr>
+          <w:hyperlink w:anchor="_Toc179650731" w:history="1">
+            <w:r>
+              <w:rPr>
+                <w:rStyle w:val="Hyperlink"/>
+                <w:noProof/>
+              </w:rPr>
+              <w:t>Functional Summary</w:t>
+            </w:r>
+            <w:r>
+              <w:rPr>
+                <w:noProof/>
+                <w:webHidden/>
+              </w:rPr>
+              <w:tab/>
+            </w:r>
+            <w:r>
+              <w:rPr>
+                <w:noProof/>
+                <w:webHidden/>
+              </w:rPr>
+              <w:fldChar w:fldCharType="begin"/>
+            </w:r>
+            <w:r>
+              <w:rPr>
+                <w:noProof/>
+                <w:webHidden/>
+              </w:rPr>
+              <w:instrText xml:space="preserve"> PAGEREF _Toc179650731 \h </w:instrText>
+            </w:r>
+            <w:r>
+              <w:rPr>
+                <w:noProof/>
+                <w:webHidden/>
+              </w:rPr>
+            </w:r>
+            <w:r>
+              <w:rPr>
+                <w:noProof/>
+                <w:webHidden/>
+              </w:rPr>
+              <w:fldChar w:fldCharType="separate"/>
+            </w:r>
+            <w:r>
+              <w:rPr>
+                <w:noProof/>
+                <w:webHidden/>
+              </w:rPr>
+              <w:t>3</w:t>
+            </w:r>
+            <w:r>
+              <w:rPr>
+                <w:noProof/>
+                <w:webHidden/>
+              </w:rPr>
+              <w:fldChar w:fldCharType="end"/>
+            </w:r>
+          </w:hyperlink>
+        </w:p>
+        <w:p>
+          <w:pPr>
+            <w:pStyle w:val="TOC1"/>
+            <w:tabs>
+              <w:tab w:val="right" w:leader="dot" w:pos="9016"/>
+            </w:tabs>
+            <w:rPr>
+              <w:rFonts w:eastAsiaTheme="minorEastAsia"/>
+              <w:noProof/>
+              <w:lang w:eastAsia="en-IE"/>
+            </w:rPr>
+          </w:pPr>
+          <w:hyperlink w:anchor="_Toc179650732" w:history="1">
+            <w:r>
+              <w:rPr>
+                <w:rStyle w:val="Hyperlink"/>
+                <w:noProof/>
+              </w:rPr>
+              <w:t>Assumptions</w:t>
+            </w:r>
+            <w:r>
+              <w:rPr>
+                <w:noProof/>
+                <w:webHidden/>
+              </w:rPr>
+              <w:tab/>
+            </w:r>
+            <w:r>
+              <w:rPr>
+                <w:noProof/>
+                <w:webHidden/>
+              </w:rPr>
+              <w:fldChar w:fldCharType="begin"/>
+            </w:r>
+            <w:r>
+              <w:rPr>
+                <w:noProof/>
+                <w:webHidden/>
+              </w:rPr>
+              <w:instrText xml:space="preserve"> PAGEREF _Toc179650732 \h </w:instrText>
+            </w:r>
+            <w:r>
+              <w:rPr>
+                <w:noProof/>
+                <w:webHidden/>
+              </w:rPr>
+            </w:r>
+            <w:r>
+              <w:rPr>
+                <w:noProof/>
+                <w:webHidden/>
+              </w:rPr>
+              <w:fldChar w:fldCharType="separate"/>
+            </w:r>
+            <w:r>
+              <w:rPr>
+                <w:noProof/>
+                <w:webHidden/>
+              </w:rPr>
+              <w:t>4</w:t>
+            </w:r>
+            <w:r>
+              <w:rPr>
+                <w:noProof/>
+                <w:webHidden/>
+              </w:rPr>
+              <w:fldChar w:fldCharType="end"/>
+            </w:r>
+          </w:hyperlink>
+        </w:p>
+        <w:p>
+          <w:pPr>
+            <w:pStyle w:val="TOC1"/>
+            <w:tabs>
+              <w:tab w:val="right" w:leader="dot" w:pos="9016"/>
+            </w:tabs>
+            <w:rPr>
+              <w:rFonts w:eastAsiaTheme="minorEastAsia"/>
+              <w:noProof/>
+              <w:lang w:eastAsia="en-IE"/>
+            </w:rPr>
+          </w:pPr>
+          <w:hyperlink w:anchor="_Toc179650733" w:history="1">
+            <w:r>
+              <w:rPr>
+                <w:rStyle w:val="Hyperlink"/>
+                <w:noProof/>
+              </w:rPr>
+              <w:t>Functional Requirements</w:t>
+            </w:r>
+            <w:r>
+              <w:rPr>
+                <w:noProof/>
+                <w:webHidden/>
+              </w:rPr>
+              <w:tab/>
+            </w:r>
+            <w:r>
+              <w:rPr>
+                <w:noProof/>
+                <w:webHidden/>
+              </w:rPr>
+              <w:fldChar w:fldCharType="begin"/>
+            </w:r>
+            <w:r>
+              <w:rPr>
+                <w:noProof/>
+                <w:webHidden/>
+              </w:rPr>
+              <w:instrText xml:space="preserve"> PAGEREF _Toc179650733 \h </w:instrText>
+            </w:r>
+            <w:r>
+              <w:rPr>
+                <w:noProof/>
+                <w:webHidden/>
+              </w:rPr>
+            </w:r>
+            <w:r>
+              <w:rPr>
+                <w:noProof/>
+                <w:webHidden/>
+              </w:rPr>
+              <w:fldChar w:fldCharType="separate"/>
+            </w:r>
+            <w:r>
+              <w:rPr>
+                <w:noProof/>
+                <w:webHidden/>
+              </w:rPr>
+              <w:t>5</w:t>
             </w:r>
             <w:r>
               <w:rPr>
@@ -132,13 +346,77 @@
       <w:pPr>
         <w:pStyle w:val="Heading1"/>
       </w:pPr>
-      <w:bookmarkStart w:id="0" w:name="_Toc179648092"/>
+      <w:bookmarkStart w:id="0" w:name="_Toc179650730"/>
       <w:r>
         <w:lastRenderedPageBreak/>
         <w:t>Introduction</w:t>
       </w:r>
       <w:bookmarkEnd w:id="0"/>
+      <w:r>
+        <w:t xml:space="preserve"> </w:t>
+      </w:r>
     </w:p>
+    <w:p>
+      <w:pPr>
+        <w:rPr>
+          <w:rFonts w:asciiTheme="majorHAnsi" w:eastAsiaTheme="majorEastAsia" w:hAnsiTheme="majorHAnsi" w:cstheme="majorBidi"/>
+          <w:color w:val="0F4761" w:themeColor="accent1" w:themeShade="BF"/>
+          <w:sz w:val="40"/>
+          <w:szCs w:val="40"/>
+        </w:rPr>
+      </w:pPr>
+      <w:r>
+        <w:br w:type="page"/>
+      </w:r>
+    </w:p>
+    <w:p>
+      <w:pPr>
+        <w:pStyle w:val="Heading1"/>
+      </w:pPr>
+      <w:bookmarkStart w:id="1" w:name="_Toc179650731"/>
+      <w:r>
+        <w:lastRenderedPageBreak/>
+        <w:t>Functional Summary</w:t>
+      </w:r>
+      <w:bookmarkEnd w:id="1"/>
+    </w:p>
+    <w:p>
+      <w:r>
+        <w:br w:type="page"/>
+      </w:r>
+    </w:p>
+    <w:p>
+      <w:pPr>
+        <w:pStyle w:val="Heading1"/>
+      </w:pPr>
+      <w:bookmarkStart w:id="2" w:name="_Toc179650732"/>
+      <w:r>
+        <w:lastRenderedPageBreak/>
+        <w:t>Assumptions</w:t>
+      </w:r>
+      <w:bookmarkEnd w:id="2"/>
+    </w:p>
+    <w:p/>
+    <w:p>
+      <w:r>
+        <w:br w:type="page"/>
+      </w:r>
+    </w:p>
+    <w:p>
+      <w:pPr>
+        <w:pStyle w:val="Heading1"/>
+      </w:pPr>
+      <w:bookmarkStart w:id="3" w:name="_Toc179650733"/>
+      <w:r>
+        <w:lastRenderedPageBreak/>
+        <w:t>F</w:t>
+      </w:r>
+      <w:r>
+        <w:t>unctional Requirements</w:t>
+      </w:r>
+      <w:bookmarkEnd w:id="3"/>
+    </w:p>
+    <w:p/>
     <w:sectPr>
       <w:pgSz w:w="11906" w:h="16838"/>
       <w:pgMar w:top="1440" w:right="1440" w:bottom="1440" w:left="1440" w:header="708" w:footer="708" w:gutter="0"/>
@@ -147,6 +425,243 @@
     </w:sectPr>
   </w:body>
 </w:document>
+</file>
+
+<file path=word/numbering.xml><?xml version="1.0" encoding="utf-8"?>
+<w:numbering xmlns:wpc="http://schemas.microsoft.com/office/word/2010/wordprocessingCanvas" xmlns:cx="http://schemas.microsoft.com/office/drawing/2014/chartex" xmlns:cx1="http://schemas.microsoft.com/office/drawing/2015/9/8/chartex" xmlns:cx2="http://schemas.microsoft.com/office/drawing/2015/10/21/chartex" xmlns:cx3="http://schemas.microsoft.com/office/drawing/2016/5/9/chartex" xmlns:cx4="http://schemas.microsoft.com/office/drawing/2016/5/10/chartex" xmlns:cx5="http://schemas.microsoft.com/office/drawing/2016/5/11/chartex" xmlns:cx6="http://schemas.microsoft.com/office/drawing/2016/5/12/chartex" xmlns:cx7="http://schemas.microsoft.com/office/drawing/2016/5/13/chartex" xmlns:cx8="http://schemas.microsoft.com/office/drawing/2016/5/14/chartex" xmlns:mc="http://schemas.openxmlformats.org/markup-compatibility/2006" xmlns:aink="http://schemas.microsoft.com/office/drawing/2016/ink" xmlns:am3d="http://schemas.microsoft.com/office/drawing/2017/model3d" xmlns:o="urn:schemas-microsoft-com:office:office" xmlns:oel="http://schemas.microsoft.com/office/2019/extlst" xmlns:r="http://schemas.openxmlformats.org/officeDocument/2006/relationships" xmlns:m="http://schemas.openxmlformats.org/officeDocument/2006/math" xmlns:v="urn:schemas-microsoft-com:vml" xmlns:wp14="http://schemas.microsoft.com/office/word/2010/wordprocessingDrawing" xmlns:wp="http://schemas.openxmlformats.org/drawingml/2006/wordprocessingDrawing" xmlns:w10="urn:schemas-microsoft-com:office:word" xmlns:w="http://schemas.openxmlformats.org/wordprocessingml/2006/main" xmlns:w14="http://schemas.microsoft.com/office/word/2010/wordml" xmlns:w15="http://schemas.microsoft.com/office/word/2012/wordml" xmlns:w16cex="http://schemas.microsoft.com/office/word/2018/wordml/cex" xmlns:w16cid="http://schemas.microsoft.com/office/word/2016/wordml/cid" xmlns:w16="http://schemas.microsoft.com/office/word/2018/wordml" xmlns:w16du="http://schemas.microsoft.com/office/word/2023/wordml/word16du" xmlns:w16sdtdh="http://schemas.microsoft.com/office/word/2020/wordml/sdtdatahash" xmlns:w16se="http://schemas.microsoft.com/office/word/2015/wordml/symex" xmlns:wpg="http://schemas.microsoft.com/office/word/2010/wordprocessingGroup" xmlns:wpi="http://schemas.microsoft.com/office/word/2010/wordprocessingInk" xmlns:wne="http://schemas.microsoft.com/office/word/2006/wordml" xmlns:wps="http://schemas.microsoft.com/office/word/2010/wordprocessingShape" mc:Ignorable="w14 w15 w16se w16cid w16 w16cex w16sdtdh w16du wp14">
+  <w:abstractNum w:abstractNumId="0" w15:restartNumberingAfterBreak="0">
+    <w:nsid w:val="28237F16"/>
+    <w:multiLevelType w:val="multilevel"/>
+    <w:tmpl w:val="AA422BC4"/>
+    <w:lvl w:ilvl="0">
+      <w:start w:val="1"/>
+      <w:numFmt w:val="lowerLetter"/>
+      <w:lvlText w:val="%1."/>
+      <w:lvlJc w:val="left"/>
+      <w:pPr>
+        <w:tabs>
+          <w:tab w:val="num" w:pos="720"/>
+        </w:tabs>
+        <w:ind w:left="720" w:hanging="360"/>
+      </w:pPr>
+    </w:lvl>
+    <w:lvl w:ilvl="1" w:tentative="1">
+      <w:start w:val="1"/>
+      <w:numFmt w:val="lowerLetter"/>
+      <w:lvlText w:val="%2."/>
+      <w:lvlJc w:val="left"/>
+      <w:pPr>
+        <w:tabs>
+          <w:tab w:val="num" w:pos="1440"/>
+        </w:tabs>
+        <w:ind w:left="1440" w:hanging="360"/>
+      </w:pPr>
+    </w:lvl>
+    <w:lvl w:ilvl="2" w:tentative="1">
+      <w:start w:val="1"/>
+      <w:numFmt w:val="lowerLetter"/>
+      <w:lvlText w:val="%3."/>
+      <w:lvlJc w:val="left"/>
+      <w:pPr>
+        <w:tabs>
+          <w:tab w:val="num" w:pos="2160"/>
+        </w:tabs>
+        <w:ind w:left="2160" w:hanging="360"/>
+      </w:pPr>
+    </w:lvl>
+    <w:lvl w:ilvl="3" w:tentative="1">
+      <w:start w:val="1"/>
+      <w:numFmt w:val="lowerLetter"/>
+      <w:lvlText w:val="%4."/>
+      <w:lvlJc w:val="left"/>
+      <w:pPr>
+        <w:tabs>
+          <w:tab w:val="num" w:pos="2880"/>
+        </w:tabs>
+        <w:ind w:left="2880" w:hanging="360"/>
+      </w:pPr>
+    </w:lvl>
+    <w:lvl w:ilvl="4" w:tentative="1">
+      <w:start w:val="1"/>
+      <w:numFmt w:val="lowerLetter"/>
+      <w:lvlText w:val="%5."/>
+      <w:lvlJc w:val="left"/>
+      <w:pPr>
+        <w:tabs>
+          <w:tab w:val="num" w:pos="3600"/>
+        </w:tabs>
+        <w:ind w:left="3600" w:hanging="360"/>
+      </w:pPr>
+    </w:lvl>
+    <w:lvl w:ilvl="5" w:tentative="1">
+      <w:start w:val="1"/>
+      <w:numFmt w:val="lowerLetter"/>
+      <w:lvlText w:val="%6."/>
+      <w:lvlJc w:val="left"/>
+      <w:pPr>
+        <w:tabs>
+          <w:tab w:val="num" w:pos="4320"/>
+        </w:tabs>
+        <w:ind w:left="4320" w:hanging="360"/>
+      </w:pPr>
+    </w:lvl>
+    <w:lvl w:ilvl="6" w:tentative="1">
+      <w:start w:val="1"/>
+      <w:numFmt w:val="lowerLetter"/>
+      <w:lvlText w:val="%7."/>
+      <w:lvlJc w:val="left"/>
+      <w:pPr>
+        <w:tabs>
+          <w:tab w:val="num" w:pos="5040"/>
+        </w:tabs>
+        <w:ind w:left="5040" w:hanging="360"/>
+      </w:pPr>
+    </w:lvl>
+    <w:lvl w:ilvl="7" w:tentative="1">
+      <w:start w:val="1"/>
+      <w:numFmt w:val="lowerLetter"/>
+      <w:lvlText w:val="%8."/>
+      <w:lvlJc w:val="left"/>
+      <w:pPr>
+        <w:tabs>
+          <w:tab w:val="num" w:pos="5760"/>
+        </w:tabs>
+        <w:ind w:left="5760" w:hanging="360"/>
+      </w:pPr>
+    </w:lvl>
+    <w:lvl w:ilvl="8" w:tentative="1">
+      <w:start w:val="1"/>
+      <w:numFmt w:val="lowerLetter"/>
+      <w:lvlText w:val="%9."/>
+      <w:lvlJc w:val="left"/>
+      <w:pPr>
+        <w:tabs>
+          <w:tab w:val="num" w:pos="6480"/>
+        </w:tabs>
+        <w:ind w:left="6480" w:hanging="360"/>
+      </w:pPr>
+    </w:lvl>
+  </w:abstractNum>
+  <w:abstractNum w:abstractNumId="1" w15:restartNumberingAfterBreak="0">
+    <w:nsid w:val="6404397B"/>
+    <w:multiLevelType w:val="multilevel"/>
+    <w:tmpl w:val="E3B2B2AA"/>
+    <w:lvl w:ilvl="0">
+      <w:start w:val="1"/>
+      <w:numFmt w:val="lowerLetter"/>
+      <w:lvlText w:val="%1."/>
+      <w:lvlJc w:val="left"/>
+      <w:pPr>
+        <w:tabs>
+          <w:tab w:val="num" w:pos="720"/>
+        </w:tabs>
+        <w:ind w:left="720" w:hanging="360"/>
+      </w:pPr>
+    </w:lvl>
+    <w:lvl w:ilvl="1" w:tentative="1">
+      <w:start w:val="1"/>
+      <w:numFmt w:val="lowerLetter"/>
+      <w:lvlText w:val="%2."/>
+      <w:lvlJc w:val="left"/>
+      <w:pPr>
+        <w:tabs>
+          <w:tab w:val="num" w:pos="1440"/>
+        </w:tabs>
+        <w:ind w:left="1440" w:hanging="360"/>
+      </w:pPr>
+    </w:lvl>
+    <w:lvl w:ilvl="2" w:tentative="1">
+      <w:start w:val="1"/>
+      <w:numFmt w:val="lowerLetter"/>
+      <w:lvlText w:val="%3."/>
+      <w:lvlJc w:val="left"/>
+      <w:pPr>
+        <w:tabs>
+          <w:tab w:val="num" w:pos="2160"/>
+        </w:tabs>
+        <w:ind w:left="2160" w:hanging="360"/>
+      </w:pPr>
+    </w:lvl>
+    <w:lvl w:ilvl="3" w:tentative="1">
+      <w:start w:val="1"/>
+      <w:numFmt w:val="lowerLetter"/>
+      <w:lvlText w:val="%4."/>
+      <w:lvlJc w:val="left"/>
+      <w:pPr>
+        <w:tabs>
+          <w:tab w:val="num" w:pos="2880"/>
+        </w:tabs>
+        <w:ind w:left="2880" w:hanging="360"/>
+      </w:pPr>
+    </w:lvl>
+    <w:lvl w:ilvl="4" w:tentative="1">
+      <w:start w:val="1"/>
+      <w:numFmt w:val="lowerLetter"/>
+      <w:lvlText w:val="%5."/>
+      <w:lvlJc w:val="left"/>
+      <w:pPr>
+        <w:tabs>
+          <w:tab w:val="num" w:pos="3600"/>
+        </w:tabs>
+        <w:ind w:left="3600" w:hanging="360"/>
+      </w:pPr>
+    </w:lvl>
+    <w:lvl w:ilvl="5" w:tentative="1">
+      <w:start w:val="1"/>
+      <w:numFmt w:val="lowerLetter"/>
+      <w:lvlText w:val="%6."/>
+      <w:lvlJc w:val="left"/>
+      <w:pPr>
+        <w:tabs>
+          <w:tab w:val="num" w:pos="4320"/>
+        </w:tabs>
+        <w:ind w:left="4320" w:hanging="360"/>
+      </w:pPr>
+    </w:lvl>
+    <w:lvl w:ilvl="6" w:tentative="1">
+      <w:start w:val="1"/>
+      <w:numFmt w:val="lowerLetter"/>
+      <w:lvlText w:val="%7."/>
+      <w:lvlJc w:val="left"/>
+      <w:pPr>
+        <w:tabs>
+          <w:tab w:val="num" w:pos="5040"/>
+        </w:tabs>
+        <w:ind w:left="5040" w:hanging="360"/>
+      </w:pPr>
+    </w:lvl>
+    <w:lvl w:ilvl="7" w:tentative="1">
+      <w:start w:val="1"/>
+      <w:numFmt w:val="lowerLetter"/>
+      <w:lvlText w:val="%8."/>
+      <w:lvlJc w:val="left"/>
+      <w:pPr>
+        <w:tabs>
+          <w:tab w:val="num" w:pos="5760"/>
+        </w:tabs>
+        <w:ind w:left="5760" w:hanging="360"/>
+      </w:pPr>
+    </w:lvl>
+    <w:lvl w:ilvl="8" w:tentative="1">
+      <w:start w:val="1"/>
+      <w:numFmt w:val="lowerLetter"/>
+      <w:lvlText w:val="%9."/>
+      <w:lvlJc w:val="left"/>
+      <w:pPr>
+        <w:tabs>
+          <w:tab w:val="num" w:pos="6480"/>
+        </w:tabs>
+        <w:ind w:left="6480" w:hanging="360"/>
+      </w:pPr>
+    </w:lvl>
+  </w:abstractNum>
+  <w:num w:numId="1" w16cid:durableId="1074929906">
+    <w:abstractNumId w:val="0"/>
+  </w:num>
+  <w:num w:numId="2" w16cid:durableId="1696075617">
+    <w:abstractNumId w:val="1"/>
+  </w:num>
+</w:numbering>
 </file>
 
 <file path=word/styles.xml><?xml version="1.0" encoding="utf-8"?>
@@ -752,7 +1267,6 @@
   <w:style w:type="character" w:default="1" w:styleId="DefaultParagraphFont">
     <w:name w:val="Default Paragraph Font"/>
     <w:uiPriority w:val="1"/>
-    <w:semiHidden/>
     <w:unhideWhenUsed/>
   </w:style>
   <w:style w:type="table" w:default="1" w:styleId="TableNormal">

</xml_diff>

<commit_message>
System Contect diagram added | Technical Investigation topic 1 added
</commit_message>
<xml_diff>
--- a/FYP-Adam Cahill.docx
+++ b/FYP-Adam Cahill.docx
@@ -56,7 +56,7 @@
           <w:r>
             <w:fldChar w:fldCharType="separate"/>
           </w:r>
-          <w:hyperlink w:anchor="_Toc179732397" w:history="1">
+          <w:hyperlink w:anchor="_Toc180429611" w:history="1">
             <w:r>
               <w:rPr>
                 <w:rStyle w:val="Hyperlink"/>
@@ -83,7 +83,7 @@
                 <w:noProof/>
                 <w:webHidden/>
               </w:rPr>
-              <w:instrText xml:space="preserve"> PAGEREF _Toc179732397 \h </w:instrText>
+              <w:instrText xml:space="preserve"> PAGEREF _Toc180429611 \h </w:instrText>
             </w:r>
             <w:r>
               <w:rPr>
@@ -126,7 +126,7 @@
               <w:lang w:eastAsia="en-IE"/>
             </w:rPr>
           </w:pPr>
-          <w:hyperlink w:anchor="_Toc179732398" w:history="1">
+          <w:hyperlink w:anchor="_Toc180429612" w:history="1">
             <w:r>
               <w:rPr>
                 <w:rStyle w:val="Hyperlink"/>
@@ -153,7 +153,7 @@
                 <w:noProof/>
                 <w:webHidden/>
               </w:rPr>
-              <w:instrText xml:space="preserve"> PAGEREF _Toc179732398 \h </w:instrText>
+              <w:instrText xml:space="preserve"> PAGEREF _Toc180429612 \h </w:instrText>
             </w:r>
             <w:r>
               <w:rPr>
@@ -196,7 +196,7 @@
               <w:lang w:eastAsia="en-IE"/>
             </w:rPr>
           </w:pPr>
-          <w:hyperlink w:anchor="_Toc179732399" w:history="1">
+          <w:hyperlink w:anchor="_Toc180429613" w:history="1">
             <w:r>
               <w:rPr>
                 <w:rStyle w:val="Hyperlink"/>
@@ -223,7 +223,7 @@
                 <w:noProof/>
                 <w:webHidden/>
               </w:rPr>
-              <w:instrText xml:space="preserve"> PAGEREF _Toc179732399 \h </w:instrText>
+              <w:instrText xml:space="preserve"> PAGEREF _Toc180429613 \h </w:instrText>
             </w:r>
             <w:r>
               <w:rPr>
@@ -266,7 +266,7 @@
               <w:lang w:eastAsia="en-IE"/>
             </w:rPr>
           </w:pPr>
-          <w:hyperlink w:anchor="_Toc179732400" w:history="1">
+          <w:hyperlink w:anchor="_Toc180429614" w:history="1">
             <w:r>
               <w:rPr>
                 <w:rStyle w:val="Hyperlink"/>
@@ -293,7 +293,7 @@
                 <w:noProof/>
                 <w:webHidden/>
               </w:rPr>
-              <w:instrText xml:space="preserve"> PAGEREF _Toc179732400 \h </w:instrText>
+              <w:instrText xml:space="preserve"> PAGEREF _Toc180429614 \h </w:instrText>
             </w:r>
             <w:r>
               <w:rPr>
@@ -314,6 +314,784 @@
                 <w:webHidden/>
               </w:rPr>
               <w:t>6</w:t>
+            </w:r>
+            <w:r>
+              <w:rPr>
+                <w:noProof/>
+                <w:webHidden/>
+              </w:rPr>
+              <w:fldChar w:fldCharType="end"/>
+            </w:r>
+          </w:hyperlink>
+        </w:p>
+        <w:p>
+          <w:pPr>
+            <w:pStyle w:val="TOC2"/>
+            <w:tabs>
+              <w:tab w:val="right" w:leader="dot" w:pos="9016"/>
+            </w:tabs>
+            <w:rPr>
+              <w:rFonts w:eastAsiaTheme="minorEastAsia"/>
+              <w:noProof/>
+              <w:lang w:eastAsia="en-IE"/>
+            </w:rPr>
+          </w:pPr>
+          <w:hyperlink w:anchor="_Toc180429615" w:history="1">
+            <w:r>
+              <w:rPr>
+                <w:rStyle w:val="Hyperlink"/>
+                <w:noProof/>
+              </w:rPr>
+              <w:t>System Context</w:t>
+            </w:r>
+            <w:r>
+              <w:rPr>
+                <w:noProof/>
+                <w:webHidden/>
+              </w:rPr>
+              <w:tab/>
+            </w:r>
+            <w:r>
+              <w:rPr>
+                <w:noProof/>
+                <w:webHidden/>
+              </w:rPr>
+              <w:fldChar w:fldCharType="begin"/>
+            </w:r>
+            <w:r>
+              <w:rPr>
+                <w:noProof/>
+                <w:webHidden/>
+              </w:rPr>
+              <w:instrText xml:space="preserve"> PAGEREF _Toc180429615 \h </w:instrText>
+            </w:r>
+            <w:r>
+              <w:rPr>
+                <w:noProof/>
+                <w:webHidden/>
+              </w:rPr>
+            </w:r>
+            <w:r>
+              <w:rPr>
+                <w:noProof/>
+                <w:webHidden/>
+              </w:rPr>
+              <w:fldChar w:fldCharType="separate"/>
+            </w:r>
+            <w:r>
+              <w:rPr>
+                <w:noProof/>
+                <w:webHidden/>
+              </w:rPr>
+              <w:t>6</w:t>
+            </w:r>
+            <w:r>
+              <w:rPr>
+                <w:noProof/>
+                <w:webHidden/>
+              </w:rPr>
+              <w:fldChar w:fldCharType="end"/>
+            </w:r>
+          </w:hyperlink>
+        </w:p>
+        <w:p>
+          <w:pPr>
+            <w:pStyle w:val="TOC2"/>
+            <w:tabs>
+              <w:tab w:val="right" w:leader="dot" w:pos="9016"/>
+            </w:tabs>
+            <w:rPr>
+              <w:rFonts w:eastAsiaTheme="minorEastAsia"/>
+              <w:noProof/>
+              <w:lang w:eastAsia="en-IE"/>
+            </w:rPr>
+          </w:pPr>
+          <w:hyperlink w:anchor="_Toc180429616" w:history="1">
+            <w:r>
+              <w:rPr>
+                <w:rStyle w:val="Hyperlink"/>
+                <w:noProof/>
+              </w:rPr>
+              <w:t>Requirements List</w:t>
+            </w:r>
+            <w:r>
+              <w:rPr>
+                <w:noProof/>
+                <w:webHidden/>
+              </w:rPr>
+              <w:tab/>
+            </w:r>
+            <w:r>
+              <w:rPr>
+                <w:noProof/>
+                <w:webHidden/>
+              </w:rPr>
+              <w:fldChar w:fldCharType="begin"/>
+            </w:r>
+            <w:r>
+              <w:rPr>
+                <w:noProof/>
+                <w:webHidden/>
+              </w:rPr>
+              <w:instrText xml:space="preserve"> PAGEREF _Toc180429616 \h </w:instrText>
+            </w:r>
+            <w:r>
+              <w:rPr>
+                <w:noProof/>
+                <w:webHidden/>
+              </w:rPr>
+            </w:r>
+            <w:r>
+              <w:rPr>
+                <w:noProof/>
+                <w:webHidden/>
+              </w:rPr>
+              <w:fldChar w:fldCharType="separate"/>
+            </w:r>
+            <w:r>
+              <w:rPr>
+                <w:noProof/>
+                <w:webHidden/>
+              </w:rPr>
+              <w:t>6</w:t>
+            </w:r>
+            <w:r>
+              <w:rPr>
+                <w:noProof/>
+                <w:webHidden/>
+              </w:rPr>
+              <w:fldChar w:fldCharType="end"/>
+            </w:r>
+          </w:hyperlink>
+        </w:p>
+        <w:p>
+          <w:pPr>
+            <w:pStyle w:val="TOC1"/>
+            <w:tabs>
+              <w:tab w:val="right" w:leader="dot" w:pos="9016"/>
+            </w:tabs>
+            <w:rPr>
+              <w:rFonts w:eastAsiaTheme="minorEastAsia"/>
+              <w:noProof/>
+              <w:lang w:eastAsia="en-IE"/>
+            </w:rPr>
+          </w:pPr>
+          <w:hyperlink w:anchor="_Toc180429617" w:history="1">
+            <w:r>
+              <w:rPr>
+                <w:rStyle w:val="Hyperlink"/>
+                <w:rFonts w:ascii="Calibri" w:hAnsi="Calibri" w:cs="Calibri"/>
+                <w:noProof/>
+              </w:rPr>
+              <w:t>Technical Investigation</w:t>
+            </w:r>
+            <w:r>
+              <w:rPr>
+                <w:noProof/>
+                <w:webHidden/>
+              </w:rPr>
+              <w:tab/>
+            </w:r>
+            <w:r>
+              <w:rPr>
+                <w:noProof/>
+                <w:webHidden/>
+              </w:rPr>
+              <w:fldChar w:fldCharType="begin"/>
+            </w:r>
+            <w:r>
+              <w:rPr>
+                <w:noProof/>
+                <w:webHidden/>
+              </w:rPr>
+              <w:instrText xml:space="preserve"> PAGEREF _Toc180429617 \h </w:instrText>
+            </w:r>
+            <w:r>
+              <w:rPr>
+                <w:noProof/>
+                <w:webHidden/>
+              </w:rPr>
+            </w:r>
+            <w:r>
+              <w:rPr>
+                <w:noProof/>
+                <w:webHidden/>
+              </w:rPr>
+              <w:fldChar w:fldCharType="separate"/>
+            </w:r>
+            <w:r>
+              <w:rPr>
+                <w:noProof/>
+                <w:webHidden/>
+              </w:rPr>
+              <w:t>8</w:t>
+            </w:r>
+            <w:r>
+              <w:rPr>
+                <w:noProof/>
+                <w:webHidden/>
+              </w:rPr>
+              <w:fldChar w:fldCharType="end"/>
+            </w:r>
+          </w:hyperlink>
+        </w:p>
+        <w:p>
+          <w:pPr>
+            <w:pStyle w:val="TOC2"/>
+            <w:tabs>
+              <w:tab w:val="right" w:leader="dot" w:pos="9016"/>
+            </w:tabs>
+            <w:rPr>
+              <w:rFonts w:eastAsiaTheme="minorEastAsia"/>
+              <w:noProof/>
+              <w:lang w:eastAsia="en-IE"/>
+            </w:rPr>
+          </w:pPr>
+          <w:hyperlink w:anchor="_Toc180429618" w:history="1">
+            <w:r>
+              <w:rPr>
+                <w:rStyle w:val="Hyperlink"/>
+                <w:noProof/>
+              </w:rPr>
+              <w:t>CAN Bus Security and Odometer Data Authentication</w:t>
+            </w:r>
+            <w:r>
+              <w:rPr>
+                <w:noProof/>
+                <w:webHidden/>
+              </w:rPr>
+              <w:tab/>
+            </w:r>
+            <w:r>
+              <w:rPr>
+                <w:noProof/>
+                <w:webHidden/>
+              </w:rPr>
+              <w:fldChar w:fldCharType="begin"/>
+            </w:r>
+            <w:r>
+              <w:rPr>
+                <w:noProof/>
+                <w:webHidden/>
+              </w:rPr>
+              <w:instrText xml:space="preserve"> PAGEREF _Toc180429618 \h </w:instrText>
+            </w:r>
+            <w:r>
+              <w:rPr>
+                <w:noProof/>
+                <w:webHidden/>
+              </w:rPr>
+            </w:r>
+            <w:r>
+              <w:rPr>
+                <w:noProof/>
+                <w:webHidden/>
+              </w:rPr>
+              <w:fldChar w:fldCharType="separate"/>
+            </w:r>
+            <w:r>
+              <w:rPr>
+                <w:noProof/>
+                <w:webHidden/>
+              </w:rPr>
+              <w:t>8</w:t>
+            </w:r>
+            <w:r>
+              <w:rPr>
+                <w:noProof/>
+                <w:webHidden/>
+              </w:rPr>
+              <w:fldChar w:fldCharType="end"/>
+            </w:r>
+          </w:hyperlink>
+        </w:p>
+        <w:p>
+          <w:pPr>
+            <w:pStyle w:val="TOC3"/>
+            <w:tabs>
+              <w:tab w:val="right" w:leader="dot" w:pos="9016"/>
+            </w:tabs>
+            <w:rPr>
+              <w:rFonts w:eastAsiaTheme="minorEastAsia"/>
+              <w:noProof/>
+              <w:lang w:eastAsia="en-IE"/>
+            </w:rPr>
+          </w:pPr>
+          <w:hyperlink w:anchor="_Toc180429619" w:history="1">
+            <w:r>
+              <w:rPr>
+                <w:rStyle w:val="Hyperlink"/>
+                <w:rFonts w:ascii="Calibri" w:hAnsi="Calibri" w:cs="Calibri"/>
+                <w:noProof/>
+              </w:rPr>
+              <w:t>Vulnerabilities in the CAN Bus Protocol</w:t>
+            </w:r>
+            <w:r>
+              <w:rPr>
+                <w:noProof/>
+                <w:webHidden/>
+              </w:rPr>
+              <w:tab/>
+            </w:r>
+            <w:r>
+              <w:rPr>
+                <w:noProof/>
+                <w:webHidden/>
+              </w:rPr>
+              <w:fldChar w:fldCharType="begin"/>
+            </w:r>
+            <w:r>
+              <w:rPr>
+                <w:noProof/>
+                <w:webHidden/>
+              </w:rPr>
+              <w:instrText xml:space="preserve"> PAGEREF _Toc180429619 \h </w:instrText>
+            </w:r>
+            <w:r>
+              <w:rPr>
+                <w:noProof/>
+                <w:webHidden/>
+              </w:rPr>
+            </w:r>
+            <w:r>
+              <w:rPr>
+                <w:noProof/>
+                <w:webHidden/>
+              </w:rPr>
+              <w:fldChar w:fldCharType="separate"/>
+            </w:r>
+            <w:r>
+              <w:rPr>
+                <w:noProof/>
+                <w:webHidden/>
+              </w:rPr>
+              <w:t>8</w:t>
+            </w:r>
+            <w:r>
+              <w:rPr>
+                <w:noProof/>
+                <w:webHidden/>
+              </w:rPr>
+              <w:fldChar w:fldCharType="end"/>
+            </w:r>
+          </w:hyperlink>
+        </w:p>
+        <w:p>
+          <w:pPr>
+            <w:pStyle w:val="TOC3"/>
+            <w:tabs>
+              <w:tab w:val="right" w:leader="dot" w:pos="9016"/>
+            </w:tabs>
+            <w:rPr>
+              <w:rFonts w:eastAsiaTheme="minorEastAsia"/>
+              <w:noProof/>
+              <w:lang w:eastAsia="en-IE"/>
+            </w:rPr>
+          </w:pPr>
+          <w:hyperlink w:anchor="_Toc180429620" w:history="1">
+            <w:r>
+              <w:rPr>
+                <w:rStyle w:val="Hyperlink"/>
+                <w:rFonts w:ascii="Calibri" w:hAnsi="Calibri" w:cs="Calibri"/>
+                <w:noProof/>
+              </w:rPr>
+              <w:t>SecOC</w:t>
+            </w:r>
+            <w:r>
+              <w:rPr>
+                <w:noProof/>
+                <w:webHidden/>
+              </w:rPr>
+              <w:tab/>
+            </w:r>
+            <w:r>
+              <w:rPr>
+                <w:noProof/>
+                <w:webHidden/>
+              </w:rPr>
+              <w:fldChar w:fldCharType="begin"/>
+            </w:r>
+            <w:r>
+              <w:rPr>
+                <w:noProof/>
+                <w:webHidden/>
+              </w:rPr>
+              <w:instrText xml:space="preserve"> PAGEREF _Toc180429620 \h </w:instrText>
+            </w:r>
+            <w:r>
+              <w:rPr>
+                <w:noProof/>
+                <w:webHidden/>
+              </w:rPr>
+            </w:r>
+            <w:r>
+              <w:rPr>
+                <w:noProof/>
+                <w:webHidden/>
+              </w:rPr>
+              <w:fldChar w:fldCharType="separate"/>
+            </w:r>
+            <w:r>
+              <w:rPr>
+                <w:noProof/>
+                <w:webHidden/>
+              </w:rPr>
+              <w:t>9</w:t>
+            </w:r>
+            <w:r>
+              <w:rPr>
+                <w:noProof/>
+                <w:webHidden/>
+              </w:rPr>
+              <w:fldChar w:fldCharType="end"/>
+            </w:r>
+          </w:hyperlink>
+        </w:p>
+        <w:p>
+          <w:pPr>
+            <w:pStyle w:val="TOC3"/>
+            <w:tabs>
+              <w:tab w:val="right" w:leader="dot" w:pos="9016"/>
+            </w:tabs>
+            <w:rPr>
+              <w:rFonts w:eastAsiaTheme="minorEastAsia"/>
+              <w:noProof/>
+              <w:lang w:eastAsia="en-IE"/>
+            </w:rPr>
+          </w:pPr>
+          <w:hyperlink w:anchor="_Toc180429621" w:history="1">
+            <w:r>
+              <w:rPr>
+                <w:rStyle w:val="Hyperlink"/>
+                <w:rFonts w:ascii="Calibri" w:hAnsi="Calibri" w:cs="Calibri"/>
+                <w:noProof/>
+              </w:rPr>
+              <w:t>Encryption on the CAN bus</w:t>
+            </w:r>
+            <w:r>
+              <w:rPr>
+                <w:noProof/>
+                <w:webHidden/>
+              </w:rPr>
+              <w:tab/>
+            </w:r>
+            <w:r>
+              <w:rPr>
+                <w:noProof/>
+                <w:webHidden/>
+              </w:rPr>
+              <w:fldChar w:fldCharType="begin"/>
+            </w:r>
+            <w:r>
+              <w:rPr>
+                <w:noProof/>
+                <w:webHidden/>
+              </w:rPr>
+              <w:instrText xml:space="preserve"> PAGEREF _Toc180429621 \h </w:instrText>
+            </w:r>
+            <w:r>
+              <w:rPr>
+                <w:noProof/>
+                <w:webHidden/>
+              </w:rPr>
+            </w:r>
+            <w:r>
+              <w:rPr>
+                <w:noProof/>
+                <w:webHidden/>
+              </w:rPr>
+              <w:fldChar w:fldCharType="separate"/>
+            </w:r>
+            <w:r>
+              <w:rPr>
+                <w:noProof/>
+                <w:webHidden/>
+              </w:rPr>
+              <w:t>10</w:t>
+            </w:r>
+            <w:r>
+              <w:rPr>
+                <w:noProof/>
+                <w:webHidden/>
+              </w:rPr>
+              <w:fldChar w:fldCharType="end"/>
+            </w:r>
+          </w:hyperlink>
+        </w:p>
+        <w:p>
+          <w:pPr>
+            <w:pStyle w:val="TOC2"/>
+            <w:tabs>
+              <w:tab w:val="right" w:leader="dot" w:pos="9016"/>
+            </w:tabs>
+            <w:rPr>
+              <w:rFonts w:eastAsiaTheme="minorEastAsia"/>
+              <w:noProof/>
+              <w:lang w:eastAsia="en-IE"/>
+            </w:rPr>
+          </w:pPr>
+          <w:hyperlink w:anchor="_Toc180429622" w:history="1">
+            <w:r>
+              <w:rPr>
+                <w:rStyle w:val="Hyperlink"/>
+                <w:rFonts w:ascii="Calibri" w:hAnsi="Calibri" w:cs="Calibri"/>
+                <w:noProof/>
+              </w:rPr>
+              <w:t>Telematics Systems and Vehicle-to-Cloud Communication</w:t>
+            </w:r>
+            <w:r>
+              <w:rPr>
+                <w:noProof/>
+                <w:webHidden/>
+              </w:rPr>
+              <w:tab/>
+            </w:r>
+            <w:r>
+              <w:rPr>
+                <w:noProof/>
+                <w:webHidden/>
+              </w:rPr>
+              <w:fldChar w:fldCharType="begin"/>
+            </w:r>
+            <w:r>
+              <w:rPr>
+                <w:noProof/>
+                <w:webHidden/>
+              </w:rPr>
+              <w:instrText xml:space="preserve"> PAGEREF _Toc180429622 \h </w:instrText>
+            </w:r>
+            <w:r>
+              <w:rPr>
+                <w:noProof/>
+                <w:webHidden/>
+              </w:rPr>
+            </w:r>
+            <w:r>
+              <w:rPr>
+                <w:noProof/>
+                <w:webHidden/>
+              </w:rPr>
+              <w:fldChar w:fldCharType="separate"/>
+            </w:r>
+            <w:r>
+              <w:rPr>
+                <w:noProof/>
+                <w:webHidden/>
+              </w:rPr>
+              <w:t>11</w:t>
+            </w:r>
+            <w:r>
+              <w:rPr>
+                <w:noProof/>
+                <w:webHidden/>
+              </w:rPr>
+              <w:fldChar w:fldCharType="end"/>
+            </w:r>
+          </w:hyperlink>
+        </w:p>
+        <w:p>
+          <w:pPr>
+            <w:pStyle w:val="TOC3"/>
+            <w:tabs>
+              <w:tab w:val="right" w:leader="dot" w:pos="9016"/>
+            </w:tabs>
+            <w:rPr>
+              <w:rFonts w:eastAsiaTheme="minorEastAsia"/>
+              <w:noProof/>
+              <w:lang w:eastAsia="en-IE"/>
+            </w:rPr>
+          </w:pPr>
+          <w:hyperlink w:anchor="_Toc180429623" w:history="1">
+            <w:r>
+              <w:rPr>
+                <w:rStyle w:val="Hyperlink"/>
+                <w:rFonts w:ascii="Calibri" w:hAnsi="Calibri" w:cs="Calibri"/>
+                <w:noProof/>
+              </w:rPr>
+              <w:t>TLS</w:t>
+            </w:r>
+            <w:r>
+              <w:rPr>
+                <w:noProof/>
+                <w:webHidden/>
+              </w:rPr>
+              <w:tab/>
+            </w:r>
+            <w:r>
+              <w:rPr>
+                <w:noProof/>
+                <w:webHidden/>
+              </w:rPr>
+              <w:fldChar w:fldCharType="begin"/>
+            </w:r>
+            <w:r>
+              <w:rPr>
+                <w:noProof/>
+                <w:webHidden/>
+              </w:rPr>
+              <w:instrText xml:space="preserve"> PAGEREF _Toc180429623 \h </w:instrText>
+            </w:r>
+            <w:r>
+              <w:rPr>
+                <w:noProof/>
+                <w:webHidden/>
+              </w:rPr>
+            </w:r>
+            <w:r>
+              <w:rPr>
+                <w:noProof/>
+                <w:webHidden/>
+              </w:rPr>
+              <w:fldChar w:fldCharType="separate"/>
+            </w:r>
+            <w:r>
+              <w:rPr>
+                <w:noProof/>
+                <w:webHidden/>
+              </w:rPr>
+              <w:t>11</w:t>
+            </w:r>
+            <w:r>
+              <w:rPr>
+                <w:noProof/>
+                <w:webHidden/>
+              </w:rPr>
+              <w:fldChar w:fldCharType="end"/>
+            </w:r>
+          </w:hyperlink>
+        </w:p>
+        <w:p>
+          <w:pPr>
+            <w:pStyle w:val="TOC3"/>
+            <w:tabs>
+              <w:tab w:val="right" w:leader="dot" w:pos="9016"/>
+            </w:tabs>
+            <w:rPr>
+              <w:rFonts w:eastAsiaTheme="minorEastAsia"/>
+              <w:noProof/>
+              <w:lang w:eastAsia="en-IE"/>
+            </w:rPr>
+          </w:pPr>
+          <w:hyperlink w:anchor="_Toc180429624" w:history="1">
+            <w:r>
+              <w:rPr>
+                <w:rStyle w:val="Hyperlink"/>
+                <w:rFonts w:ascii="Calibri" w:hAnsi="Calibri" w:cs="Calibri"/>
+                <w:noProof/>
+              </w:rPr>
+              <w:t>Large-scale data management</w:t>
+            </w:r>
+            <w:r>
+              <w:rPr>
+                <w:noProof/>
+                <w:webHidden/>
+              </w:rPr>
+              <w:tab/>
+            </w:r>
+            <w:r>
+              <w:rPr>
+                <w:noProof/>
+                <w:webHidden/>
+              </w:rPr>
+              <w:fldChar w:fldCharType="begin"/>
+            </w:r>
+            <w:r>
+              <w:rPr>
+                <w:noProof/>
+                <w:webHidden/>
+              </w:rPr>
+              <w:instrText xml:space="preserve"> PAGEREF _Toc180429624 \h </w:instrText>
+            </w:r>
+            <w:r>
+              <w:rPr>
+                <w:noProof/>
+                <w:webHidden/>
+              </w:rPr>
+            </w:r>
+            <w:r>
+              <w:rPr>
+                <w:noProof/>
+                <w:webHidden/>
+              </w:rPr>
+              <w:fldChar w:fldCharType="separate"/>
+            </w:r>
+            <w:r>
+              <w:rPr>
+                <w:noProof/>
+                <w:webHidden/>
+              </w:rPr>
+              <w:t>11</w:t>
+            </w:r>
+            <w:r>
+              <w:rPr>
+                <w:noProof/>
+                <w:webHidden/>
+              </w:rPr>
+              <w:fldChar w:fldCharType="end"/>
+            </w:r>
+          </w:hyperlink>
+        </w:p>
+        <w:p>
+          <w:pPr>
+            <w:pStyle w:val="TOC1"/>
+            <w:tabs>
+              <w:tab w:val="right" w:leader="dot" w:pos="9016"/>
+            </w:tabs>
+            <w:rPr>
+              <w:rFonts w:eastAsiaTheme="minorEastAsia"/>
+              <w:noProof/>
+              <w:lang w:eastAsia="en-IE"/>
+            </w:rPr>
+          </w:pPr>
+          <w:hyperlink w:anchor="_Toc180429625" w:history="1">
+            <w:r>
+              <w:rPr>
+                <w:rStyle w:val="Hyperlink"/>
+                <w:rFonts w:ascii="Calibri" w:hAnsi="Calibri" w:cs="Calibri"/>
+                <w:noProof/>
+              </w:rPr>
+              <w:t>References</w:t>
+            </w:r>
+            <w:r>
+              <w:rPr>
+                <w:noProof/>
+                <w:webHidden/>
+              </w:rPr>
+              <w:tab/>
+            </w:r>
+            <w:r>
+              <w:rPr>
+                <w:noProof/>
+                <w:webHidden/>
+              </w:rPr>
+              <w:fldChar w:fldCharType="begin"/>
+            </w:r>
+            <w:r>
+              <w:rPr>
+                <w:noProof/>
+                <w:webHidden/>
+              </w:rPr>
+              <w:instrText xml:space="preserve"> PAGEREF _Toc180429625 \h </w:instrText>
+            </w:r>
+            <w:r>
+              <w:rPr>
+                <w:noProof/>
+                <w:webHidden/>
+              </w:rPr>
+            </w:r>
+            <w:r>
+              <w:rPr>
+                <w:noProof/>
+                <w:webHidden/>
+              </w:rPr>
+              <w:fldChar w:fldCharType="separate"/>
+            </w:r>
+            <w:r>
+              <w:rPr>
+                <w:noProof/>
+                <w:webHidden/>
+              </w:rPr>
+              <w:t>12</w:t>
             </w:r>
             <w:r>
               <w:rPr>
@@ -345,16 +1123,14 @@
     <w:p>
       <w:pPr>
         <w:pStyle w:val="Heading1"/>
-      </w:pPr>
-      <w:bookmarkStart w:id="0" w:name="_Toc179732397"/>
+        <w:jc w:val="center"/>
+      </w:pPr>
+      <w:bookmarkStart w:id="0" w:name="_Toc180429611"/>
       <w:r>
         <w:lastRenderedPageBreak/>
         <w:t>Introduction</w:t>
       </w:r>
       <w:bookmarkEnd w:id="0"/>
-      <w:r>
-        <w:t xml:space="preserve"> </w:t>
-      </w:r>
     </w:p>
     <w:p>
       <w:pPr>
@@ -487,16 +1263,8 @@
         <w:rPr>
           <w:rFonts w:ascii="Calibri" w:hAnsi="Calibri" w:cs="Calibri"/>
         </w:rPr>
-        <w:t xml:space="preserve"> </w:t>
-      </w:r>
-      <w:proofErr w:type="gramStart"/>
-      <w:r>
-        <w:rPr>
-          <w:rFonts w:ascii="Calibri" w:hAnsi="Calibri" w:cs="Calibri"/>
-        </w:rPr>
-        <w:t>actually travelled</w:t>
-      </w:r>
-      <w:proofErr w:type="gramEnd"/>
+        <w:t xml:space="preserve"> actually travelled</w:t>
+      </w:r>
       <w:r>
         <w:rPr>
           <w:rFonts w:ascii="Calibri" w:hAnsi="Calibri" w:cs="Calibri"/>
@@ -658,21 +1426,7 @@
         <w:rPr>
           <w:rFonts w:ascii="Calibri" w:hAnsi="Calibri" w:cs="Calibri"/>
         </w:rPr>
-        <w:t xml:space="preserve">With the current regulation in </w:t>
-      </w:r>
-      <w:proofErr w:type="gramStart"/>
-      <w:r>
-        <w:rPr>
-          <w:rFonts w:ascii="Calibri" w:hAnsi="Calibri" w:cs="Calibri"/>
-        </w:rPr>
-        <w:t>place</w:t>
-      </w:r>
-      <w:proofErr w:type="gramEnd"/>
-      <w:r>
-        <w:rPr>
-          <w:rFonts w:ascii="Calibri" w:hAnsi="Calibri" w:cs="Calibri"/>
-        </w:rPr>
-        <w:t xml:space="preserve"> it heavily relies on manual inspections which is not a sufficient solution to combat mileage blockers as they are and active device fitted to the vehicle which blocks mileage or blocks a percentage of mileage from being recorded.  </w:t>
+        <w:t xml:space="preserve">With the current regulation in place it heavily relies on manual inspections which is not a sufficient solution to combat mileage blockers as they are and active device fitted to the vehicle which blocks mileage or blocks a percentage of mileage from being recorded.  </w:t>
       </w:r>
     </w:p>
     <w:p>
@@ -723,8 +1477,9 @@
     <w:p>
       <w:pPr>
         <w:pStyle w:val="Heading1"/>
-      </w:pPr>
-      <w:bookmarkStart w:id="1" w:name="_Toc179732398"/>
+        <w:jc w:val="center"/>
+      </w:pPr>
+      <w:bookmarkStart w:id="1" w:name="_Toc180429612"/>
       <w:r>
         <w:lastRenderedPageBreak/>
         <w:t>Functional Summary</w:t>
@@ -1278,8 +2033,9 @@
     <w:p>
       <w:pPr>
         <w:pStyle w:val="Heading1"/>
-      </w:pPr>
-      <w:bookmarkStart w:id="2" w:name="_Toc179732399"/>
+        <w:jc w:val="center"/>
+      </w:pPr>
+      <w:bookmarkStart w:id="2" w:name="_Toc180429613"/>
       <w:r>
         <w:lastRenderedPageBreak/>
         <w:t>Assumptions</w:t>
@@ -1410,15 +2166,7 @@
           <w:b/>
           <w:bCs/>
         </w:rPr>
-        <w:t>Network Connectivity:</w:t>
-      </w:r>
-      <w:r>
-        <w:rPr>
-          <w:rFonts w:ascii="Calibri" w:hAnsi="Calibri" w:cs="Calibri"/>
-          <w:b/>
-          <w:bCs/>
-        </w:rPr>
-        <w:t xml:space="preserve"> </w:t>
+        <w:t xml:space="preserve">Network Connectivity: </w:t>
       </w:r>
       <w:r>
         <w:rPr>
@@ -1461,19 +2209,7 @@
         <w:rPr>
           <w:rFonts w:ascii="Calibri" w:hAnsi="Calibri" w:cs="Calibri"/>
         </w:rPr>
-        <w:t xml:space="preserve">It is assumed that mileage tampering can be detected based on either </w:t>
-      </w:r>
-      <w:r>
-        <w:rPr>
-          <w:rFonts w:ascii="Calibri" w:hAnsi="Calibri" w:cs="Calibri"/>
-        </w:rPr>
-        <w:t>change</w:t>
-      </w:r>
-      <w:r>
-        <w:rPr>
-          <w:rFonts w:ascii="Calibri" w:hAnsi="Calibri" w:cs="Calibri"/>
-        </w:rPr>
-        <w:t xml:space="preserve"> in the communication patterns of the vehicle’s ECUs or the failure of the system to log mileage data at regular intervals.</w:t>
+        <w:t>It is assumed that mileage tampering can be detected based on either change in the communication patterns of the vehicle’s ECUs or the failure of the system to log mileage data at regular intervals.</w:t>
       </w:r>
     </w:p>
     <w:p>
@@ -1521,8 +2257,9 @@
     <w:p>
       <w:pPr>
         <w:pStyle w:val="Heading1"/>
-      </w:pPr>
-      <w:bookmarkStart w:id="3" w:name="_Toc179732400"/>
+        <w:jc w:val="center"/>
+      </w:pPr>
+      <w:bookmarkStart w:id="3" w:name="_Toc180429614"/>
       <w:r>
         <w:lastRenderedPageBreak/>
         <w:t>F</w:t>
@@ -1531,6 +2268,86 @@
         <w:t>unctional Requirements</w:t>
       </w:r>
       <w:bookmarkEnd w:id="3"/>
+    </w:p>
+    <w:p/>
+    <w:p>
+      <w:pPr>
+        <w:pStyle w:val="Heading2"/>
+        <w:jc w:val="center"/>
+      </w:pPr>
+      <w:bookmarkStart w:id="4" w:name="_Toc180429615"/>
+      <w:r>
+        <w:t>System Context</w:t>
+      </w:r>
+      <w:bookmarkEnd w:id="4"/>
+    </w:p>
+    <w:p>
+      <w:r>
+        <w:rPr>
+          <w:noProof/>
+        </w:rPr>
+        <w:drawing>
+          <wp:inline distT="0" distB="0" distL="0" distR="0" wp14:anchorId="120852ED" wp14:editId="734B8395">
+            <wp:extent cx="5723890" cy="3028315"/>
+            <wp:effectExtent l="0" t="0" r="0" b="635"/>
+            <wp:docPr id="834743376" name="Picture 1"/>
+            <wp:cNvGraphicFramePr>
+              <a:graphicFrameLocks xmlns:a="http://schemas.openxmlformats.org/drawingml/2006/main" noChangeAspect="1"/>
+            </wp:cNvGraphicFramePr>
+            <a:graphic xmlns:a="http://schemas.openxmlformats.org/drawingml/2006/main">
+              <a:graphicData uri="http://schemas.openxmlformats.org/drawingml/2006/picture">
+                <pic:pic xmlns:pic="http://schemas.openxmlformats.org/drawingml/2006/picture">
+                  <pic:nvPicPr>
+                    <pic:cNvPr id="0" name="Picture 1"/>
+                    <pic:cNvPicPr>
+                      <a:picLocks noChangeAspect="1" noChangeArrowheads="1"/>
+                    </pic:cNvPicPr>
+                  </pic:nvPicPr>
+                  <pic:blipFill>
+                    <a:blip r:embed="rId7" cstate="print">
+                      <a:extLst>
+                        <a:ext uri="{28A0092B-C50C-407E-A947-70E740481C1C}">
+                          <a14:useLocalDpi xmlns:a14="http://schemas.microsoft.com/office/drawing/2010/main" val="0"/>
+                        </a:ext>
+                      </a:extLst>
+                    </a:blip>
+                    <a:srcRect/>
+                    <a:stretch>
+                      <a:fillRect/>
+                    </a:stretch>
+                  </pic:blipFill>
+                  <pic:spPr bwMode="auto">
+                    <a:xfrm>
+                      <a:off x="0" y="0"/>
+                      <a:ext cx="5723890" cy="3028315"/>
+                    </a:xfrm>
+                    <a:prstGeom prst="rect">
+                      <a:avLst/>
+                    </a:prstGeom>
+                    <a:noFill/>
+                    <a:ln>
+                      <a:noFill/>
+                    </a:ln>
+                  </pic:spPr>
+                </pic:pic>
+              </a:graphicData>
+            </a:graphic>
+          </wp:inline>
+        </w:drawing>
+      </w:r>
+    </w:p>
+    <w:p/>
+    <w:p/>
+    <w:p>
+      <w:pPr>
+        <w:pStyle w:val="Heading2"/>
+        <w:jc w:val="center"/>
+      </w:pPr>
+      <w:bookmarkStart w:id="5" w:name="_Toc180429616"/>
+      <w:r>
+        <w:t>Requirements List</w:t>
+      </w:r>
+      <w:bookmarkEnd w:id="5"/>
     </w:p>
     <w:p>
       <w:pPr>
@@ -1763,6 +2580,7 @@
           <w:b/>
           <w:bCs/>
         </w:rPr>
+        <w:lastRenderedPageBreak/>
         <w:t>Data Integrity:</w:t>
       </w:r>
     </w:p>
@@ -1901,6 +2719,1690 @@
         <w:t>.</w:t>
       </w:r>
     </w:p>
+    <w:p>
+      <w:pPr>
+        <w:pStyle w:val="Heading1"/>
+        <w:jc w:val="center"/>
+        <w:rPr>
+          <w:rFonts w:ascii="Calibri" w:hAnsi="Calibri" w:cs="Calibri"/>
+        </w:rPr>
+      </w:pPr>
+      <w:r>
+        <w:rPr>
+          <w:rFonts w:ascii="Calibri" w:hAnsi="Calibri" w:cs="Calibri"/>
+        </w:rPr>
+        <w:br w:type="page"/>
+      </w:r>
+      <w:bookmarkStart w:id="6" w:name="_Toc180429617"/>
+      <w:r>
+        <w:rPr>
+          <w:rFonts w:ascii="Calibri" w:hAnsi="Calibri" w:cs="Calibri"/>
+        </w:rPr>
+        <w:lastRenderedPageBreak/>
+        <w:t>Technical Investigation</w:t>
+      </w:r>
+      <w:bookmarkEnd w:id="6"/>
+    </w:p>
+    <w:p/>
+    <w:p>
+      <w:pPr>
+        <w:pStyle w:val="Heading2"/>
+        <w:jc w:val="center"/>
+      </w:pPr>
+      <w:bookmarkStart w:id="7" w:name="_Toc180429618"/>
+      <w:r>
+        <w:t>CAN Bus Security and Odometer Data Authentication</w:t>
+      </w:r>
+      <w:bookmarkEnd w:id="7"/>
+    </w:p>
+    <w:p>
+      <w:pPr>
+        <w:rPr>
+          <w:rFonts w:ascii="Calibri" w:hAnsi="Calibri" w:cs="Calibri"/>
+        </w:rPr>
+      </w:pPr>
+    </w:p>
+    <w:p>
+      <w:pPr>
+        <w:pStyle w:val="Heading3"/>
+        <w:jc w:val="center"/>
+        <w:rPr>
+          <w:rFonts w:ascii="Calibri" w:hAnsi="Calibri" w:cs="Calibri"/>
+        </w:rPr>
+      </w:pPr>
+      <w:bookmarkStart w:id="8" w:name="_Toc180429619"/>
+      <w:r>
+        <w:rPr>
+          <w:rFonts w:ascii="Calibri" w:hAnsi="Calibri" w:cs="Calibri"/>
+        </w:rPr>
+        <w:t>Vulnerabilities in the CAN Bus Protocol</w:t>
+      </w:r>
+      <w:bookmarkEnd w:id="8"/>
+    </w:p>
+    <w:p>
+      <w:pPr>
+        <w:rPr>
+          <w:rFonts w:ascii="Calibri" w:hAnsi="Calibri" w:cs="Calibri"/>
+        </w:rPr>
+      </w:pPr>
+      <w:r>
+        <w:rPr>
+          <w:rFonts w:ascii="Calibri" w:hAnsi="Calibri" w:cs="Calibri"/>
+        </w:rPr>
+        <w:t>The CAN (Controller Area Network) bus is the primary communication protocol used in modern vehicles to allow communication between various ECUs (Electronic Control Units). CAN is lightweight</w:t>
+      </w:r>
+      <w:r>
+        <w:rPr>
+          <w:rFonts w:ascii="Calibri" w:hAnsi="Calibri" w:cs="Calibri"/>
+        </w:rPr>
+        <w:t>, efficient and cheap the protocol has many vulnerabilities, particularly when it comes to security. CAN was designed in the 1980s with reliability and real time communication in mind so now as modern vehicle technology grows CAN lacks the built in support for cybersecurity features.</w:t>
+      </w:r>
+      <w:r>
+        <w:rPr>
+          <w:rFonts w:ascii="Calibri" w:hAnsi="Calibri" w:cs="Calibri"/>
+        </w:rPr>
+        <w:br/>
+      </w:r>
+    </w:p>
+    <w:p>
+      <w:pPr>
+        <w:rPr>
+          <w:rFonts w:ascii="Calibri" w:hAnsi="Calibri" w:cs="Calibri"/>
+        </w:rPr>
+      </w:pPr>
+      <w:r>
+        <w:rPr>
+          <w:rFonts w:ascii="Calibri" w:hAnsi="Calibri" w:cs="Calibri"/>
+        </w:rPr>
+        <w:t>In this investigation I will focus on the key vulnerabilities of the CAN protocol that can be exploited for mileage fraud.</w:t>
+      </w:r>
+      <w:r>
+        <w:rPr>
+          <w:rFonts w:ascii="Calibri" w:hAnsi="Calibri" w:cs="Calibri"/>
+        </w:rPr>
+        <w:t xml:space="preserve"> </w:t>
+      </w:r>
+    </w:p>
+    <w:p>
+      <w:pPr>
+        <w:pStyle w:val="ListParagraph"/>
+        <w:numPr>
+          <w:ilvl w:val="0"/>
+          <w:numId w:val="14"/>
+        </w:numPr>
+        <w:rPr>
+          <w:rFonts w:ascii="Calibri" w:hAnsi="Calibri" w:cs="Calibri"/>
+          <w:b/>
+          <w:bCs/>
+        </w:rPr>
+      </w:pPr>
+      <w:r>
+        <w:rPr>
+          <w:rFonts w:ascii="Calibri" w:hAnsi="Calibri" w:cs="Calibri"/>
+          <w:b/>
+          <w:bCs/>
+        </w:rPr>
+        <w:t xml:space="preserve">Lack of Authentication: </w:t>
+      </w:r>
+      <w:r>
+        <w:rPr>
+          <w:rFonts w:ascii="Calibri" w:hAnsi="Calibri" w:cs="Calibri"/>
+        </w:rPr>
+        <w:t>The CAN protocol does not authenticate messages that are being send around the CAN bus, meaning any ECU on the bus can send and receive messages without verifying their where they came from. This is how false data can be injected such as false mileage readings.</w:t>
+      </w:r>
+    </w:p>
+    <w:p>
+      <w:pPr>
+        <w:pStyle w:val="ListParagraph"/>
+        <w:numPr>
+          <w:ilvl w:val="0"/>
+          <w:numId w:val="14"/>
+        </w:numPr>
+        <w:rPr>
+          <w:rFonts w:ascii="Calibri" w:hAnsi="Calibri" w:cs="Calibri"/>
+          <w:b/>
+          <w:bCs/>
+        </w:rPr>
+      </w:pPr>
+      <w:r>
+        <w:rPr>
+          <w:rFonts w:ascii="Calibri" w:hAnsi="Calibri" w:cs="Calibri"/>
+          <w:b/>
+          <w:bCs/>
+        </w:rPr>
+        <w:t xml:space="preserve">Message broadcast on CAN: </w:t>
+      </w:r>
+      <w:r>
+        <w:rPr>
+          <w:rFonts w:ascii="Calibri" w:hAnsi="Calibri" w:cs="Calibri"/>
+        </w:rPr>
+        <w:t xml:space="preserve">Any ECU that is connected to the CAN bus will receive every message broadcasted over the network. This opens the opportunity for tapping into the CAN bus and would allow for eavesdropping, message spoofing and injection of false data on the CAN bus. For </w:t>
+      </w:r>
+      <w:r>
+        <w:rPr>
+          <w:rFonts w:ascii="Calibri" w:hAnsi="Calibri" w:cs="Calibri"/>
+        </w:rPr>
+        <w:t>example,</w:t>
+      </w:r>
+      <w:r>
+        <w:rPr>
+          <w:rFonts w:ascii="Calibri" w:hAnsi="Calibri" w:cs="Calibri"/>
+        </w:rPr>
+        <w:t xml:space="preserve"> an attacker could broadcast man</w:t>
+      </w:r>
+      <w:r>
+        <w:rPr>
+          <w:rFonts w:ascii="Calibri" w:hAnsi="Calibri" w:cs="Calibri"/>
+        </w:rPr>
+        <w:t>ipulated mileage data that is accepted by the odometer without the system noticing.</w:t>
+      </w:r>
+    </w:p>
+    <w:p>
+      <w:pPr>
+        <w:pStyle w:val="ListParagraph"/>
+        <w:numPr>
+          <w:ilvl w:val="0"/>
+          <w:numId w:val="14"/>
+        </w:numPr>
+        <w:rPr>
+          <w:rFonts w:ascii="Calibri" w:hAnsi="Calibri" w:cs="Calibri"/>
+          <w:b/>
+          <w:bCs/>
+        </w:rPr>
+      </w:pPr>
+      <w:r>
+        <w:rPr>
+          <w:rFonts w:ascii="Calibri" w:hAnsi="Calibri" w:cs="Calibri"/>
+          <w:b/>
+          <w:bCs/>
+        </w:rPr>
+        <w:t xml:space="preserve">Message Tampering: </w:t>
+      </w:r>
+      <w:r>
+        <w:rPr>
+          <w:rFonts w:ascii="Calibri" w:hAnsi="Calibri" w:cs="Calibri"/>
+        </w:rPr>
+        <w:t>Since CAN messages lack any form of integrity checks, it is possible to modify CAN messages while they are in transit. An attacker could intercept a message containing odometer data and modify it to reflect a lower mileage before it reaches the destination ECU.</w:t>
+      </w:r>
+    </w:p>
+    <w:p>
+      <w:pPr>
+        <w:pStyle w:val="ListParagraph"/>
+        <w:numPr>
+          <w:ilvl w:val="0"/>
+          <w:numId w:val="14"/>
+        </w:numPr>
+        <w:rPr>
+          <w:rFonts w:ascii="Calibri" w:hAnsi="Calibri" w:cs="Calibri"/>
+          <w:b/>
+          <w:bCs/>
+        </w:rPr>
+      </w:pPr>
+      <w:r>
+        <w:rPr>
+          <w:rFonts w:ascii="Calibri" w:hAnsi="Calibri" w:cs="Calibri"/>
+          <w:b/>
+          <w:bCs/>
+        </w:rPr>
+        <w:t xml:space="preserve">Replay Attack: </w:t>
+      </w:r>
+      <w:r>
+        <w:rPr>
+          <w:rFonts w:ascii="Calibri" w:hAnsi="Calibri" w:cs="Calibri"/>
+        </w:rPr>
+        <w:t xml:space="preserve">CAN is vulnerable to replay attacks, this is when a previously recorded message is rebroadcasted onto the network to manipulate something like the odometer reading. </w:t>
+      </w:r>
+    </w:p>
+    <w:p>
+      <w:pPr>
+        <w:rPr>
+          <w:rFonts w:ascii="Calibri" w:hAnsi="Calibri" w:cs="Calibri"/>
+        </w:rPr>
+      </w:pPr>
+      <w:r>
+        <w:rPr>
+          <w:rFonts w:ascii="Calibri" w:hAnsi="Calibri" w:cs="Calibri"/>
+        </w:rPr>
+        <w:t>(</w:t>
+      </w:r>
+      <w:r>
+        <w:rPr>
+          <w:rFonts w:ascii="Calibri" w:hAnsi="Calibri" w:cs="Calibri"/>
+        </w:rPr>
+        <w:t>Understanding CAN Bus Vulnerabilities and How Blockchain Can Amplify Security</w:t>
+      </w:r>
+      <w:r>
+        <w:rPr>
+          <w:rFonts w:ascii="Calibri" w:hAnsi="Calibri" w:cs="Calibri"/>
+        </w:rPr>
+        <w:t xml:space="preserve">, </w:t>
+      </w:r>
+      <w:r>
+        <w:rPr>
+          <w:rFonts w:ascii="Calibri" w:hAnsi="Calibri" w:cs="Calibri"/>
+        </w:rPr>
+        <w:t>19-09-24 )</w:t>
+      </w:r>
+    </w:p>
+    <w:p>
+      <w:pPr>
+        <w:rPr>
+          <w:rFonts w:ascii="Calibri" w:hAnsi="Calibri" w:cs="Calibri"/>
+        </w:rPr>
+      </w:pPr>
+    </w:p>
+    <w:p>
+      <w:pPr>
+        <w:pStyle w:val="Heading3"/>
+        <w:jc w:val="center"/>
+        <w:rPr>
+          <w:rFonts w:ascii="Calibri" w:hAnsi="Calibri" w:cs="Calibri"/>
+        </w:rPr>
+      </w:pPr>
+      <w:bookmarkStart w:id="9" w:name="_Toc180429620"/>
+      <w:r>
+        <w:rPr>
+          <w:rFonts w:ascii="Calibri" w:hAnsi="Calibri" w:cs="Calibri"/>
+        </w:rPr>
+        <w:lastRenderedPageBreak/>
+        <w:t>SecOC</w:t>
+      </w:r>
+      <w:bookmarkEnd w:id="9"/>
+    </w:p>
+    <w:p>
+      <w:pPr>
+        <w:rPr>
+          <w:rFonts w:ascii="Calibri" w:hAnsi="Calibri" w:cs="Calibri"/>
+        </w:rPr>
+      </w:pPr>
+      <w:r>
+        <w:rPr>
+          <w:rFonts w:ascii="Calibri" w:hAnsi="Calibri" w:cs="Calibri"/>
+        </w:rPr>
+        <w:t xml:space="preserve">SecOC </w:t>
+      </w:r>
+      <w:r>
+        <w:rPr>
+          <w:rFonts w:ascii="Calibri" w:hAnsi="Calibri" w:cs="Calibri"/>
+        </w:rPr>
+        <w:t xml:space="preserve">(Secure Onboard Communication) </w:t>
+      </w:r>
+      <w:r>
+        <w:rPr>
+          <w:rFonts w:ascii="Calibri" w:hAnsi="Calibri" w:cs="Calibri"/>
+        </w:rPr>
+        <w:t>was first introduced by AUTOSAR in 2015 to provide secure onboard communication for automotive systems that use CAN and CAN-FD networks. Over the years</w:t>
+      </w:r>
+      <w:r>
+        <w:rPr>
+          <w:rFonts w:ascii="Calibri" w:hAnsi="Calibri" w:cs="Calibri"/>
+        </w:rPr>
+        <w:t xml:space="preserve"> the</w:t>
+      </w:r>
+      <w:r>
+        <w:rPr>
+          <w:rFonts w:ascii="Calibri" w:hAnsi="Calibri" w:cs="Calibri"/>
+        </w:rPr>
+        <w:t xml:space="preserve"> AUTOSAR</w:t>
+      </w:r>
+      <w:r>
+        <w:rPr>
+          <w:rFonts w:ascii="Calibri" w:hAnsi="Calibri" w:cs="Calibri"/>
+        </w:rPr>
+        <w:t xml:space="preserve"> (Automotive Open System Architecture) standard</w:t>
+      </w:r>
+      <w:r>
+        <w:rPr>
+          <w:rFonts w:ascii="Calibri" w:hAnsi="Calibri" w:cs="Calibri"/>
+        </w:rPr>
+        <w:t xml:space="preserve"> </w:t>
+      </w:r>
+      <w:r>
+        <w:rPr>
+          <w:rFonts w:ascii="Calibri" w:hAnsi="Calibri" w:cs="Calibri"/>
+        </w:rPr>
+        <w:t>has</w:t>
+      </w:r>
+      <w:r>
+        <w:rPr>
+          <w:rFonts w:ascii="Calibri" w:hAnsi="Calibri" w:cs="Calibri"/>
+        </w:rPr>
+        <w:t xml:space="preserve"> continued to refine SecOC to improve its functionality and integration into modern vehicles</w:t>
+      </w:r>
+      <w:r>
+        <w:rPr>
+          <w:rFonts w:ascii="Calibri" w:hAnsi="Calibri" w:cs="Calibri"/>
+        </w:rPr>
+        <w:t xml:space="preserve"> along with aligning with continuously evolving automotive cybersecurity standards such as ISO/SAE 21434.</w:t>
+      </w:r>
+    </w:p>
+    <w:p>
+      <w:pPr>
+        <w:rPr>
+          <w:rFonts w:ascii="Calibri" w:hAnsi="Calibri" w:cs="Calibri"/>
+        </w:rPr>
+      </w:pPr>
+      <w:r>
+        <w:rPr>
+          <w:rFonts w:ascii="Calibri" w:hAnsi="Calibri" w:cs="Calibri"/>
+        </w:rPr>
+        <w:br/>
+      </w:r>
+      <w:r>
+        <w:rPr>
+          <w:rFonts w:ascii="Calibri" w:hAnsi="Calibri" w:cs="Calibri"/>
+        </w:rPr>
+        <w:t>SecOC is a security protocol designed to ensure the integrity and authen</w:t>
+      </w:r>
+      <w:r>
+        <w:rPr>
+          <w:rFonts w:ascii="Calibri" w:hAnsi="Calibri" w:cs="Calibri"/>
+        </w:rPr>
+        <w:t>ticity of messages exchanged between ECUs on the CAN bus network. SecOC doesn’t include encryption but it is highly effective at protecting data from tampering and replay attacks, both of which are critical concerns when it comes to securing odometer data.</w:t>
+      </w:r>
+      <w:r>
+        <w:rPr>
+          <w:rFonts w:ascii="Calibri" w:hAnsi="Calibri" w:cs="Calibri"/>
+        </w:rPr>
+        <w:br/>
+      </w:r>
+      <w:r>
+        <w:rPr>
+          <w:rFonts w:ascii="Calibri" w:hAnsi="Calibri" w:cs="Calibri"/>
+        </w:rPr>
+        <w:br/>
+      </w:r>
+      <w:r>
+        <w:rPr>
+          <w:rFonts w:ascii="Calibri" w:hAnsi="Calibri" w:cs="Calibri"/>
+          <w:noProof/>
+        </w:rPr>
+        <w:drawing>
+          <wp:inline distT="0" distB="0" distL="0" distR="0" wp14:anchorId="173CE196" wp14:editId="53027BA3">
+            <wp:extent cx="5723890" cy="2386965"/>
+            <wp:effectExtent l="0" t="0" r="0" b="0"/>
+            <wp:docPr id="1608318268" name="Picture 2"/>
+            <wp:cNvGraphicFramePr>
+              <a:graphicFrameLocks xmlns:a="http://schemas.openxmlformats.org/drawingml/2006/main" noChangeAspect="1"/>
+            </wp:cNvGraphicFramePr>
+            <a:graphic xmlns:a="http://schemas.openxmlformats.org/drawingml/2006/main">
+              <a:graphicData uri="http://schemas.openxmlformats.org/drawingml/2006/picture">
+                <pic:pic xmlns:pic="http://schemas.openxmlformats.org/drawingml/2006/picture">
+                  <pic:nvPicPr>
+                    <pic:cNvPr id="0" name="Picture 2"/>
+                    <pic:cNvPicPr>
+                      <a:picLocks noChangeAspect="1" noChangeArrowheads="1"/>
+                    </pic:cNvPicPr>
+                  </pic:nvPicPr>
+                  <pic:blipFill>
+                    <a:blip r:embed="rId8">
+                      <a:extLst>
+                        <a:ext uri="{28A0092B-C50C-407E-A947-70E740481C1C}">
+                          <a14:useLocalDpi xmlns:a14="http://schemas.microsoft.com/office/drawing/2010/main" val="0"/>
+                        </a:ext>
+                      </a:extLst>
+                    </a:blip>
+                    <a:srcRect/>
+                    <a:stretch>
+                      <a:fillRect/>
+                    </a:stretch>
+                  </pic:blipFill>
+                  <pic:spPr bwMode="auto">
+                    <a:xfrm>
+                      <a:off x="0" y="0"/>
+                      <a:ext cx="5723890" cy="2386965"/>
+                    </a:xfrm>
+                    <a:prstGeom prst="rect">
+                      <a:avLst/>
+                    </a:prstGeom>
+                    <a:noFill/>
+                    <a:ln>
+                      <a:noFill/>
+                    </a:ln>
+                  </pic:spPr>
+                </pic:pic>
+              </a:graphicData>
+            </a:graphic>
+          </wp:inline>
+        </w:drawing>
+      </w:r>
+      <w:r>
+        <w:rPr>
+          <w:rFonts w:ascii="Calibri" w:hAnsi="Calibri" w:cs="Calibri"/>
+        </w:rPr>
+        <w:br/>
+      </w:r>
+      <w:r>
+        <w:rPr>
+          <w:rFonts w:ascii="Calibri" w:hAnsi="Calibri" w:cs="Calibri"/>
+        </w:rPr>
+        <w:t>Figure 1 (</w:t>
+      </w:r>
+      <w:r>
+        <w:rPr>
+          <w:rFonts w:ascii="Calibri" w:hAnsi="Calibri" w:cs="Calibri"/>
+        </w:rPr>
+        <w:t>Secure Onboard Communication</w:t>
+      </w:r>
+      <w:r>
+        <w:rPr>
+          <w:rFonts w:ascii="Calibri" w:hAnsi="Calibri" w:cs="Calibri"/>
+        </w:rPr>
+        <w:t>, no date)</w:t>
+      </w:r>
+      <w:r>
+        <w:rPr>
+          <w:rFonts w:ascii="Calibri" w:hAnsi="Calibri" w:cs="Calibri"/>
+        </w:rPr>
+        <w:t xml:space="preserve"> </w:t>
+      </w:r>
+    </w:p>
+    <w:p>
+      <w:pPr>
+        <w:rPr>
+          <w:rFonts w:ascii="Calibri" w:hAnsi="Calibri" w:cs="Calibri"/>
+        </w:rPr>
+      </w:pPr>
+      <w:r>
+        <w:rPr>
+          <w:rFonts w:ascii="Calibri" w:hAnsi="Calibri" w:cs="Calibri"/>
+        </w:rPr>
+        <w:br/>
+      </w:r>
+      <w:r>
+        <w:rPr>
+          <w:rFonts w:ascii="Calibri" w:hAnsi="Calibri" w:cs="Calibri"/>
+        </w:rPr>
+        <w:t xml:space="preserve">SecOC uses MACs (Message Authentication Codes) to detect any modification of messages. Each CAN message is appended with a MAC which is calculated using a secret key shared between ECUs. </w:t>
+      </w:r>
+      <w:r>
+        <w:rPr>
+          <w:rFonts w:ascii="Calibri" w:hAnsi="Calibri" w:cs="Calibri"/>
+        </w:rPr>
+        <w:t xml:space="preserve">These keys must be distributed among each ECU that intends to receive the data from the sender. </w:t>
+      </w:r>
+      <w:r>
+        <w:rPr>
+          <w:rFonts w:ascii="Calibri" w:hAnsi="Calibri" w:cs="Calibri"/>
+        </w:rPr>
+        <w:t>The necessary input values such as secret key and freshness values are stored in the Security Manager</w:t>
+      </w:r>
+      <w:r>
+        <w:rPr>
+          <w:rFonts w:ascii="Calibri" w:hAnsi="Calibri" w:cs="Calibri"/>
+        </w:rPr>
+        <w:t xml:space="preserve"> (</w:t>
+      </w:r>
+      <w:r>
+        <w:rPr>
+          <w:rFonts w:ascii="Calibri" w:hAnsi="Calibri" w:cs="Calibri"/>
+        </w:rPr>
+        <w:t>Secure Onboard Communication</w:t>
+      </w:r>
+      <w:r>
+        <w:rPr>
+          <w:rFonts w:ascii="Calibri" w:hAnsi="Calibri" w:cs="Calibri"/>
+        </w:rPr>
+        <w:t xml:space="preserve">, no date). </w:t>
+      </w:r>
+    </w:p>
+    <w:p>
+      <w:pPr>
+        <w:rPr>
+          <w:rFonts w:ascii="Calibri" w:hAnsi="Calibri" w:cs="Calibri"/>
+        </w:rPr>
+      </w:pPr>
+    </w:p>
+    <w:p>
+      <w:pPr>
+        <w:rPr>
+          <w:rFonts w:ascii="Calibri" w:hAnsi="Calibri" w:cs="Calibri"/>
+        </w:rPr>
+      </w:pPr>
+      <w:r>
+        <w:rPr>
+          <w:rFonts w:ascii="Calibri" w:hAnsi="Calibri" w:cs="Calibri"/>
+        </w:rPr>
+        <w:t>SecOC verifies the authenticity of the data by ensuring that it originates from a legitimate ECU, this pre</w:t>
+      </w:r>
+      <w:r>
+        <w:rPr>
+          <w:rFonts w:ascii="Calibri" w:hAnsi="Calibri" w:cs="Calibri"/>
+        </w:rPr>
+        <w:t>v</w:t>
+      </w:r>
+      <w:r>
+        <w:rPr>
+          <w:rFonts w:ascii="Calibri" w:hAnsi="Calibri" w:cs="Calibri"/>
+        </w:rPr>
+        <w:t>ents any attempt at injecting incorrect mileage values into the system.</w:t>
+      </w:r>
+    </w:p>
+    <w:p>
+      <w:pPr>
+        <w:rPr>
+          <w:rFonts w:ascii="Calibri" w:hAnsi="Calibri" w:cs="Calibri"/>
+        </w:rPr>
+      </w:pPr>
+    </w:p>
+    <w:p>
+      <w:pPr>
+        <w:rPr>
+          <w:rFonts w:ascii="Calibri" w:hAnsi="Calibri" w:cs="Calibri"/>
+        </w:rPr>
+      </w:pPr>
+    </w:p>
+    <w:p>
+      <w:pPr>
+        <w:rPr>
+          <w:rFonts w:ascii="Calibri" w:hAnsi="Calibri" w:cs="Calibri"/>
+          <w:i/>
+          <w:iCs/>
+        </w:rPr>
+      </w:pPr>
+      <w:r>
+        <w:rPr>
+          <w:rFonts w:ascii="Calibri" w:hAnsi="Calibri" w:cs="Calibri"/>
+        </w:rPr>
+        <w:lastRenderedPageBreak/>
+        <w:t>Another security method implemented into SecOC is the use of freshness values. This helps stop the use of a replay attack. A replay attack occurs when a valid data transmission is fraudulently repeated to mislead the system, for example in the case of this project it would be used to send an older and lower mileage reading.</w:t>
+      </w:r>
+      <w:r>
+        <w:rPr>
+          <w:rFonts w:ascii="Calibri" w:hAnsi="Calibri" w:cs="Calibri"/>
+        </w:rPr>
+        <w:br/>
+      </w:r>
+      <w:r>
+        <w:rPr>
+          <w:rFonts w:ascii="Calibri" w:hAnsi="Calibri" w:cs="Calibri"/>
+          <w:i/>
+          <w:iCs/>
+        </w:rPr>
+        <w:t xml:space="preserve">This is done by the SecOC module on the sender side creating a secured I-PDU by adding Authentication Information to the outgoing Authentic I-PDU. When using the Freshness </w:t>
+      </w:r>
+      <w:r>
+        <w:rPr>
+          <w:rFonts w:ascii="Calibri" w:hAnsi="Calibri" w:cs="Calibri"/>
+          <w:i/>
+          <w:iCs/>
+        </w:rPr>
+        <w:t>counter,</w:t>
+      </w:r>
+      <w:r>
+        <w:rPr>
+          <w:rFonts w:ascii="Calibri" w:hAnsi="Calibri" w:cs="Calibri"/>
+          <w:i/>
+          <w:iCs/>
+        </w:rPr>
+        <w:t xml:space="preserve"> the Freshness counter should be incremented by the freshness manager prior to providing the Authentication Information to the receiver side.</w:t>
+      </w:r>
+    </w:p>
+    <w:p>
+      <w:pPr>
+        <w:rPr>
+          <w:rFonts w:ascii="Calibri" w:hAnsi="Calibri" w:cs="Calibri"/>
+        </w:rPr>
+      </w:pPr>
+      <w:r>
+        <w:rPr>
+          <w:rFonts w:ascii="Calibri" w:hAnsi="Calibri" w:cs="Calibri"/>
+          <w:i/>
+          <w:iCs/>
+        </w:rPr>
+        <w:t>On the receiver side, the SecOC module checks the freshness and authenticity of the authentic I-PDU by verifying the Authentication information that has been appended by the sending side SecOC Module. To verify the authenticity and freshness of an Authentic I-PDU, the secured I-PDU provided to the receiving side SecOC should be the same secured I-PDU provided by the sending side SecOC and the receiving side SecOC should have knowledge of the Freshness Value used by the sending side SecOC during creation of the Authenticator.</w:t>
+      </w:r>
+      <w:r>
+        <w:rPr>
+          <w:rFonts w:ascii="Calibri" w:hAnsi="Calibri" w:cs="Calibri"/>
+        </w:rPr>
+        <w:t xml:space="preserve"> (</w:t>
+      </w:r>
+      <w:r>
+        <w:rPr>
+          <w:rFonts w:ascii="Calibri" w:hAnsi="Calibri" w:cs="Calibri"/>
+        </w:rPr>
+        <w:t>Specification of Secure Onboard Communication Protocol</w:t>
+      </w:r>
+      <w:r>
+        <w:rPr>
+          <w:rFonts w:ascii="Calibri" w:hAnsi="Calibri" w:cs="Calibri"/>
+        </w:rPr>
+        <w:t>,</w:t>
+      </w:r>
+      <w:r>
+        <w:rPr>
+          <w:rFonts w:ascii="Calibri" w:hAnsi="Calibri" w:cs="Calibri"/>
+        </w:rPr>
+        <w:t xml:space="preserve"> 30-11-2020 )</w:t>
+      </w:r>
+      <w:r>
+        <w:rPr>
+          <w:rFonts w:ascii="Calibri" w:hAnsi="Calibri" w:cs="Calibri"/>
+        </w:rPr>
+        <w:t>.</w:t>
+      </w:r>
+    </w:p>
+    <w:p>
+      <w:pPr>
+        <w:rPr>
+          <w:rFonts w:ascii="Calibri" w:hAnsi="Calibri" w:cs="Calibri"/>
+        </w:rPr>
+      </w:pPr>
+      <w:r>
+        <w:rPr>
+          <w:rFonts w:ascii="Calibri" w:hAnsi="Calibri" w:cs="Calibri"/>
+        </w:rPr>
+        <w:br/>
+      </w:r>
+      <w:r>
+        <w:rPr>
+          <w:rFonts w:ascii="Calibri" w:hAnsi="Calibri" w:cs="Calibri"/>
+        </w:rPr>
+        <w:t>SecOC</w:t>
+      </w:r>
+      <w:r>
+        <w:rPr>
+          <w:rFonts w:ascii="Calibri" w:hAnsi="Calibri" w:cs="Calibri"/>
+        </w:rPr>
+        <w:t xml:space="preserve"> is a lightweight solution to providing data integrity across ECUs where bandwidth and processing power is limited.</w:t>
+      </w:r>
+      <w:r>
+        <w:rPr>
+          <w:rFonts w:ascii="Calibri" w:hAnsi="Calibri" w:cs="Calibri"/>
+        </w:rPr>
+        <w:t xml:space="preserve"> </w:t>
+      </w:r>
+      <w:r>
+        <w:rPr>
+          <w:rFonts w:ascii="Calibri" w:hAnsi="Calibri" w:cs="Calibri"/>
+        </w:rPr>
+        <w:t>(</w:t>
+      </w:r>
+      <w:r>
+        <w:rPr>
+          <w:rFonts w:ascii="Calibri" w:hAnsi="Calibri" w:cs="Calibri"/>
+        </w:rPr>
+        <w:t>Specification of Secure Onboard Communication Protocol</w:t>
+      </w:r>
+      <w:r>
+        <w:rPr>
+          <w:rFonts w:ascii="Calibri" w:hAnsi="Calibri" w:cs="Calibri"/>
+        </w:rPr>
+        <w:t>,</w:t>
+      </w:r>
+      <w:r>
+        <w:rPr>
+          <w:rFonts w:ascii="Calibri" w:hAnsi="Calibri" w:cs="Calibri"/>
+        </w:rPr>
+        <w:t xml:space="preserve"> 30-11-2020 )</w:t>
+      </w:r>
+      <w:r>
+        <w:rPr>
+          <w:rFonts w:ascii="Calibri" w:hAnsi="Calibri" w:cs="Calibri"/>
+        </w:rPr>
+        <w:t>.</w:t>
+      </w:r>
+      <w:r>
+        <w:rPr>
+          <w:rFonts w:ascii="Calibri" w:hAnsi="Calibri" w:cs="Calibri"/>
+        </w:rPr>
+        <w:t xml:space="preserve"> </w:t>
+      </w:r>
+    </w:p>
+    <w:p>
+      <w:pPr>
+        <w:rPr>
+          <w:rFonts w:ascii="Calibri" w:hAnsi="Calibri" w:cs="Calibri"/>
+        </w:rPr>
+      </w:pPr>
+    </w:p>
+    <w:p>
+      <w:pPr>
+        <w:rPr>
+          <w:rFonts w:ascii="Calibri" w:hAnsi="Calibri" w:cs="Calibri"/>
+        </w:rPr>
+      </w:pPr>
+    </w:p>
+    <w:p>
+      <w:pPr>
+        <w:rPr>
+          <w:rFonts w:ascii="Calibri" w:hAnsi="Calibri" w:cs="Calibri"/>
+        </w:rPr>
+      </w:pPr>
+    </w:p>
+    <w:p>
+      <w:pPr>
+        <w:rPr>
+          <w:rFonts w:ascii="Calibri" w:hAnsi="Calibri" w:cs="Calibri"/>
+        </w:rPr>
+      </w:pPr>
+    </w:p>
+    <w:p>
+      <w:pPr>
+        <w:rPr>
+          <w:rFonts w:ascii="Calibri" w:hAnsi="Calibri" w:cs="Calibri"/>
+        </w:rPr>
+      </w:pPr>
+    </w:p>
+    <w:p>
+      <w:pPr>
+        <w:rPr>
+          <w:rFonts w:ascii="Calibri" w:hAnsi="Calibri" w:cs="Calibri"/>
+        </w:rPr>
+      </w:pPr>
+    </w:p>
+    <w:p>
+      <w:pPr>
+        <w:rPr>
+          <w:rFonts w:ascii="Calibri" w:hAnsi="Calibri" w:cs="Calibri"/>
+        </w:rPr>
+      </w:pPr>
+    </w:p>
+    <w:p>
+      <w:pPr>
+        <w:rPr>
+          <w:rFonts w:ascii="Calibri" w:hAnsi="Calibri" w:cs="Calibri"/>
+        </w:rPr>
+      </w:pPr>
+    </w:p>
+    <w:p>
+      <w:pPr>
+        <w:rPr>
+          <w:rFonts w:ascii="Calibri" w:hAnsi="Calibri" w:cs="Calibri"/>
+        </w:rPr>
+      </w:pPr>
+    </w:p>
+    <w:p>
+      <w:pPr>
+        <w:rPr>
+          <w:rFonts w:ascii="Calibri" w:hAnsi="Calibri" w:cs="Calibri"/>
+        </w:rPr>
+      </w:pPr>
+    </w:p>
+    <w:p>
+      <w:pPr>
+        <w:rPr>
+          <w:rFonts w:ascii="Calibri" w:hAnsi="Calibri" w:cs="Calibri"/>
+        </w:rPr>
+      </w:pPr>
+    </w:p>
+    <w:p>
+      <w:pPr>
+        <w:rPr>
+          <w:rFonts w:ascii="Calibri" w:hAnsi="Calibri" w:cs="Calibri"/>
+        </w:rPr>
+      </w:pPr>
+    </w:p>
+    <w:p>
+      <w:pPr>
+        <w:pStyle w:val="Heading3"/>
+        <w:jc w:val="center"/>
+        <w:rPr>
+          <w:rFonts w:ascii="Calibri" w:hAnsi="Calibri" w:cs="Calibri"/>
+        </w:rPr>
+      </w:pPr>
+      <w:bookmarkStart w:id="10" w:name="_Toc180429621"/>
+      <w:r>
+        <w:rPr>
+          <w:rFonts w:ascii="Calibri" w:hAnsi="Calibri" w:cs="Calibri"/>
+        </w:rPr>
+        <w:lastRenderedPageBreak/>
+        <w:t>Encryption</w:t>
+      </w:r>
+      <w:r>
+        <w:rPr>
+          <w:rFonts w:ascii="Calibri" w:hAnsi="Calibri" w:cs="Calibri"/>
+        </w:rPr>
+        <w:t xml:space="preserve"> on the CAN bus</w:t>
+      </w:r>
+      <w:bookmarkEnd w:id="10"/>
+    </w:p>
+    <w:p>
+      <w:pPr>
+        <w:rPr>
+          <w:rFonts w:ascii="Calibri" w:hAnsi="Calibri" w:cs="Calibri"/>
+        </w:rPr>
+      </w:pPr>
+      <w:r>
+        <w:rPr>
+          <w:rFonts w:ascii="Calibri" w:hAnsi="Calibri" w:cs="Calibri"/>
+        </w:rPr>
+        <w:t>The CAN bus network was designed without considering the need for cybersecurity, it also lacks native encryption leaving it vulnerable to data interception such as tampering and replay attacks. I will explore the feasibility and challenges of introducing encryption into CAN communications with a focus on protecting data like mileage readings.</w:t>
+      </w:r>
+    </w:p>
+    <w:p>
+      <w:pPr>
+        <w:pStyle w:val="ListParagraph"/>
+        <w:numPr>
+          <w:ilvl w:val="0"/>
+          <w:numId w:val="15"/>
+        </w:numPr>
+        <w:rPr>
+          <w:rFonts w:ascii="Calibri" w:hAnsi="Calibri" w:cs="Calibri"/>
+          <w:b/>
+          <w:bCs/>
+        </w:rPr>
+      </w:pPr>
+      <w:r>
+        <w:rPr>
+          <w:rFonts w:ascii="Calibri" w:hAnsi="Calibri" w:cs="Calibri"/>
+          <w:b/>
+          <w:bCs/>
+        </w:rPr>
+        <w:t>CAN Bus Architecture and Constraints:</w:t>
+      </w:r>
+      <w:r>
+        <w:rPr>
+          <w:rFonts w:ascii="Calibri" w:hAnsi="Calibri" w:cs="Calibri"/>
+          <w:b/>
+          <w:bCs/>
+        </w:rPr>
+        <w:br/>
+      </w:r>
+      <w:r>
+        <w:rPr>
+          <w:rFonts w:ascii="Calibri" w:hAnsi="Calibri" w:cs="Calibri"/>
+        </w:rPr>
+        <w:t>The</w:t>
+      </w:r>
+      <w:r>
+        <w:rPr>
+          <w:rFonts w:ascii="Calibri" w:hAnsi="Calibri" w:cs="Calibri"/>
+        </w:rPr>
+        <w:t xml:space="preserve"> CAN protocol is highly efficient for real time communication with its simple architecture designed to prioritise message delivery as quick as possible. However this also introduces constraints:</w:t>
+      </w:r>
+    </w:p>
+    <w:p>
+      <w:pPr>
+        <w:pStyle w:val="ListParagraph"/>
+        <w:numPr>
+          <w:ilvl w:val="0"/>
+          <w:numId w:val="17"/>
+        </w:numPr>
+        <w:rPr>
+          <w:rFonts w:ascii="Calibri" w:hAnsi="Calibri" w:cs="Calibri"/>
+          <w:b/>
+          <w:bCs/>
+        </w:rPr>
+      </w:pPr>
+      <w:r>
+        <w:rPr>
+          <w:rFonts w:ascii="Calibri" w:hAnsi="Calibri" w:cs="Calibri"/>
+          <w:b/>
+          <w:bCs/>
+        </w:rPr>
+        <w:t xml:space="preserve">Frame Size: </w:t>
+      </w:r>
+      <w:r>
+        <w:rPr>
+          <w:rFonts w:ascii="Calibri" w:hAnsi="Calibri" w:cs="Calibri"/>
+        </w:rPr>
+        <w:t>The CAN frames are limited to 8 bytes of data which makes for a significant challenge to introduce encryption. Encryption algorithms generally add overhead in the form of initialisation vectors, padding or keys which may result in exceeding the available payload of a single message. This would then introduce the need for message fragmentation.</w:t>
+      </w:r>
+    </w:p>
+    <w:p>
+      <w:pPr>
+        <w:pStyle w:val="ListParagraph"/>
+        <w:numPr>
+          <w:ilvl w:val="0"/>
+          <w:numId w:val="17"/>
+        </w:numPr>
+        <w:rPr>
+          <w:rFonts w:ascii="Calibri" w:hAnsi="Calibri" w:cs="Calibri"/>
+          <w:b/>
+          <w:bCs/>
+        </w:rPr>
+      </w:pPr>
+      <w:r>
+        <w:rPr>
+          <w:rFonts w:ascii="Calibri" w:hAnsi="Calibri" w:cs="Calibri"/>
+          <w:b/>
+          <w:bCs/>
+        </w:rPr>
+        <w:t xml:space="preserve">Low Latency: </w:t>
+      </w:r>
+      <w:r>
+        <w:rPr>
+          <w:rFonts w:ascii="Calibri" w:hAnsi="Calibri" w:cs="Calibri"/>
+        </w:rPr>
+        <w:t>CAN is designed for low latency communication between ECUs. Encryption introduces overhead which could delay the transmission and processing of the data.</w:t>
+      </w:r>
+    </w:p>
+    <w:p>
+      <w:pPr>
+        <w:pStyle w:val="ListParagraph"/>
+        <w:ind w:left="1800"/>
+        <w:rPr>
+          <w:rFonts w:ascii="Calibri" w:hAnsi="Calibri" w:cs="Calibri"/>
+          <w:b/>
+          <w:bCs/>
+        </w:rPr>
+      </w:pPr>
+    </w:p>
+    <w:p>
+      <w:pPr>
+        <w:pStyle w:val="ListParagraph"/>
+        <w:numPr>
+          <w:ilvl w:val="0"/>
+          <w:numId w:val="15"/>
+        </w:numPr>
+        <w:rPr>
+          <w:rFonts w:ascii="Calibri" w:hAnsi="Calibri" w:cs="Calibri"/>
+          <w:b/>
+          <w:bCs/>
+        </w:rPr>
+      </w:pPr>
+      <w:r>
+        <w:rPr>
+          <w:rFonts w:ascii="Calibri" w:hAnsi="Calibri" w:cs="Calibri"/>
+          <w:b/>
+          <w:bCs/>
+        </w:rPr>
+        <w:t>Lightweight Cryptographic Algorithms</w:t>
+      </w:r>
+      <w:r>
+        <w:rPr>
+          <w:rFonts w:ascii="Calibri" w:hAnsi="Calibri" w:cs="Calibri"/>
+          <w:b/>
+          <w:bCs/>
+        </w:rPr>
+        <w:t xml:space="preserve"> and Integration</w:t>
+      </w:r>
+      <w:r>
+        <w:rPr>
+          <w:rFonts w:ascii="Calibri" w:hAnsi="Calibri" w:cs="Calibri"/>
+          <w:b/>
+          <w:bCs/>
+        </w:rPr>
+        <w:t>:</w:t>
+      </w:r>
+    </w:p>
+    <w:p>
+      <w:pPr>
+        <w:pStyle w:val="ListParagraph"/>
+        <w:rPr>
+          <w:rFonts w:ascii="Calibri" w:hAnsi="Calibri" w:cs="Calibri"/>
+        </w:rPr>
+      </w:pPr>
+      <w:r>
+        <w:rPr>
+          <w:rFonts w:ascii="Calibri" w:hAnsi="Calibri" w:cs="Calibri"/>
+        </w:rPr>
+        <w:t>Regarding</w:t>
+      </w:r>
+      <w:r>
+        <w:rPr>
+          <w:rFonts w:ascii="Calibri" w:hAnsi="Calibri" w:cs="Calibri"/>
+        </w:rPr>
+        <w:t xml:space="preserve"> the limitations of the CAN bus, lightweight cryptographic algorithms may be more appropriate than standard cryptographic algorithms such as AES-256. </w:t>
+      </w:r>
+      <w:r>
+        <w:rPr>
+          <w:rFonts w:ascii="Calibri" w:hAnsi="Calibri" w:cs="Calibri"/>
+        </w:rPr>
+        <w:t>AES-128 would be a good candidate due to its lower computational complexity compared to AES-256 but still being able to provide a high level of security.</w:t>
+      </w:r>
+      <w:r>
+        <w:rPr>
+          <w:rFonts w:ascii="Calibri" w:hAnsi="Calibri" w:cs="Calibri"/>
+        </w:rPr>
+        <w:br/>
+      </w:r>
+      <w:r>
+        <w:rPr>
+          <w:rFonts w:ascii="Calibri" w:hAnsi="Calibri" w:cs="Calibri"/>
+        </w:rPr>
+        <w:br/>
+        <w:t>Encryption on the CAN bus requires careful integration to avoid breaking the fundamental principle of the protocol. The following aspects need to be considered:</w:t>
+      </w:r>
+    </w:p>
+    <w:p>
+      <w:pPr>
+        <w:pStyle w:val="ListParagraph"/>
+        <w:numPr>
+          <w:ilvl w:val="0"/>
+          <w:numId w:val="18"/>
+        </w:numPr>
+        <w:rPr>
+          <w:rFonts w:ascii="Calibri" w:hAnsi="Calibri" w:cs="Calibri"/>
+          <w:b/>
+          <w:bCs/>
+        </w:rPr>
+      </w:pPr>
+      <w:r>
+        <w:rPr>
+          <w:rFonts w:ascii="Calibri" w:hAnsi="Calibri" w:cs="Calibri"/>
+          <w:b/>
+          <w:bCs/>
+        </w:rPr>
+        <w:t>Key Management:</w:t>
+      </w:r>
+      <w:r>
+        <w:rPr>
+          <w:rFonts w:ascii="Calibri" w:hAnsi="Calibri" w:cs="Calibri"/>
+          <w:b/>
+          <w:bCs/>
+        </w:rPr>
+        <w:t xml:space="preserve"> </w:t>
+      </w:r>
+      <w:r>
+        <w:rPr>
+          <w:rFonts w:ascii="Calibri" w:hAnsi="Calibri" w:cs="Calibri"/>
+        </w:rPr>
+        <w:t xml:space="preserve">Securely distributing and managing encryption keys is an essential. </w:t>
+      </w:r>
+      <w:r>
+        <w:rPr>
+          <w:rFonts w:ascii="Calibri" w:hAnsi="Calibri" w:cs="Calibri"/>
+        </w:rPr>
+        <w:t>Key distribution schemes are also important to decide such as Symmetric key encryption for AES.</w:t>
+      </w:r>
+    </w:p>
+    <w:p>
+      <w:pPr>
+        <w:pStyle w:val="ListParagraph"/>
+        <w:numPr>
+          <w:ilvl w:val="0"/>
+          <w:numId w:val="18"/>
+        </w:numPr>
+        <w:rPr>
+          <w:rFonts w:ascii="Calibri" w:hAnsi="Calibri" w:cs="Calibri"/>
+        </w:rPr>
+      </w:pPr>
+      <w:r>
+        <w:rPr>
+          <w:rFonts w:ascii="Calibri" w:hAnsi="Calibri" w:cs="Calibri"/>
+          <w:b/>
+          <w:bCs/>
+        </w:rPr>
+        <w:t xml:space="preserve">Encryption Placement: </w:t>
+      </w:r>
+      <w:r>
+        <w:rPr>
+          <w:rFonts w:ascii="Calibri" w:hAnsi="Calibri" w:cs="Calibri"/>
+        </w:rPr>
+        <w:t>Determining where</w:t>
+      </w:r>
+      <w:r>
+        <w:rPr>
+          <w:rFonts w:ascii="Calibri" w:hAnsi="Calibri" w:cs="Calibri"/>
+          <w:b/>
+          <w:bCs/>
+        </w:rPr>
+        <w:t xml:space="preserve"> </w:t>
+      </w:r>
+      <w:r>
+        <w:rPr>
+          <w:rFonts w:ascii="Calibri" w:hAnsi="Calibri" w:cs="Calibri"/>
+        </w:rPr>
+        <w:t>the enc</w:t>
+      </w:r>
+      <w:r>
+        <w:rPr>
+          <w:rFonts w:ascii="Calibri" w:hAnsi="Calibri" w:cs="Calibri"/>
+        </w:rPr>
+        <w:t>ryption should be applied in the CAN message is also important. Deciding whether the whole message should be encrypted or just the portion that included sensitive data such as mileage data.</w:t>
+      </w:r>
+    </w:p>
+    <w:p>
+      <w:pPr>
+        <w:pStyle w:val="ListParagraph"/>
+        <w:ind w:left="2160"/>
+        <w:rPr>
+          <w:rFonts w:ascii="Calibri" w:hAnsi="Calibri" w:cs="Calibri"/>
+        </w:rPr>
+      </w:pPr>
+    </w:p>
+    <w:p>
+      <w:pPr>
+        <w:pStyle w:val="ListParagraph"/>
+        <w:numPr>
+          <w:ilvl w:val="0"/>
+          <w:numId w:val="15"/>
+        </w:numPr>
+        <w:rPr>
+          <w:rFonts w:ascii="Calibri" w:hAnsi="Calibri" w:cs="Calibri"/>
+          <w:b/>
+          <w:bCs/>
+        </w:rPr>
+      </w:pPr>
+      <w:r>
+        <w:rPr>
+          <w:rFonts w:ascii="Calibri" w:hAnsi="Calibri" w:cs="Calibri"/>
+          <w:b/>
+          <w:bCs/>
+        </w:rPr>
+        <w:t>CAN-FD as an Alternative</w:t>
+      </w:r>
+      <w:r>
+        <w:rPr>
+          <w:rFonts w:ascii="Calibri" w:hAnsi="Calibri" w:cs="Calibri"/>
+          <w:b/>
+          <w:bCs/>
+        </w:rPr>
+        <w:t>:</w:t>
+      </w:r>
+    </w:p>
+    <w:p>
+      <w:pPr>
+        <w:pStyle w:val="ListParagraph"/>
+        <w:rPr>
+          <w:rFonts w:ascii="Calibri" w:hAnsi="Calibri" w:cs="Calibri"/>
+        </w:rPr>
+      </w:pPr>
+      <w:r>
+        <w:rPr>
+          <w:rFonts w:ascii="Calibri" w:hAnsi="Calibri" w:cs="Calibri"/>
+        </w:rPr>
+        <w:t xml:space="preserve">Using </w:t>
+      </w:r>
+      <w:r>
+        <w:rPr>
+          <w:rFonts w:ascii="Calibri" w:hAnsi="Calibri" w:cs="Calibri"/>
+        </w:rPr>
+        <w:t xml:space="preserve">CAN-FD as an alternative to </w:t>
+      </w:r>
+      <w:r>
+        <w:rPr>
+          <w:rFonts w:ascii="Calibri" w:hAnsi="Calibri" w:cs="Calibri"/>
+        </w:rPr>
+        <w:t xml:space="preserve">standard </w:t>
+      </w:r>
+      <w:r>
+        <w:rPr>
+          <w:rFonts w:ascii="Calibri" w:hAnsi="Calibri" w:cs="Calibri"/>
+        </w:rPr>
+        <w:t>CAN would allow for a lot more flexibility on the encryption side</w:t>
+      </w:r>
+      <w:r>
+        <w:rPr>
+          <w:rFonts w:ascii="Calibri" w:hAnsi="Calibri" w:cs="Calibri"/>
+        </w:rPr>
+        <w:t xml:space="preserve">. CAN-FD allows for a larder frame size which is up to 64 bytes. This larger frame size would give more room for encryption overhead </w:t>
+      </w:r>
+      <w:r>
+        <w:rPr>
+          <w:rFonts w:ascii="Calibri" w:hAnsi="Calibri" w:cs="Calibri"/>
+        </w:rPr>
+        <w:t>making it more suitable for implementing encryption while still maintaining compatibility with legacy CAN systems.</w:t>
+      </w:r>
+    </w:p>
+    <w:p>
+      <w:pPr>
+        <w:pStyle w:val="ListParagraph"/>
+        <w:numPr>
+          <w:ilvl w:val="0"/>
+          <w:numId w:val="15"/>
+        </w:numPr>
+        <w:rPr>
+          <w:rFonts w:ascii="Calibri" w:hAnsi="Calibri" w:cs="Calibri"/>
+          <w:b/>
+          <w:bCs/>
+        </w:rPr>
+      </w:pPr>
+      <w:r>
+        <w:rPr>
+          <w:rFonts w:ascii="Calibri" w:hAnsi="Calibri" w:cs="Calibri"/>
+          <w:b/>
+          <w:bCs/>
+        </w:rPr>
+        <w:lastRenderedPageBreak/>
+        <w:t>The Impact of Encryption on the CAN Bus Performance</w:t>
+      </w:r>
+      <w:r>
+        <w:rPr>
+          <w:rFonts w:ascii="Calibri" w:hAnsi="Calibri" w:cs="Calibri"/>
+          <w:b/>
+          <w:bCs/>
+        </w:rPr>
+        <w:t>:</w:t>
+      </w:r>
+    </w:p>
+    <w:p>
+      <w:pPr>
+        <w:pStyle w:val="ListParagraph"/>
+        <w:rPr>
+          <w:rFonts w:ascii="Calibri" w:hAnsi="Calibri" w:cs="Calibri"/>
+        </w:rPr>
+      </w:pPr>
+      <w:r>
+        <w:rPr>
+          <w:rFonts w:ascii="Calibri" w:hAnsi="Calibri" w:cs="Calibri"/>
+        </w:rPr>
+        <w:t xml:space="preserve">Implementing encryption in the CAN bus system will without a doubt have an impact on performance such as transmission latency, CPU load on ECUs and network bandwidth. </w:t>
+      </w:r>
+    </w:p>
+    <w:p>
+      <w:pPr>
+        <w:pStyle w:val="ListParagraph"/>
+        <w:numPr>
+          <w:ilvl w:val="0"/>
+          <w:numId w:val="19"/>
+        </w:numPr>
+        <w:rPr>
+          <w:rFonts w:ascii="Calibri" w:hAnsi="Calibri" w:cs="Calibri"/>
+          <w:b/>
+          <w:bCs/>
+        </w:rPr>
+      </w:pPr>
+      <w:r>
+        <w:rPr>
+          <w:rFonts w:ascii="Calibri" w:hAnsi="Calibri" w:cs="Calibri"/>
+          <w:b/>
+          <w:bCs/>
+        </w:rPr>
+        <w:t>Latency and Real time Communication:</w:t>
+      </w:r>
+    </w:p>
+    <w:p>
+      <w:pPr>
+        <w:pStyle w:val="ListParagraph"/>
+        <w:ind w:left="2160"/>
+        <w:rPr>
+          <w:rFonts w:ascii="Calibri" w:hAnsi="Calibri" w:cs="Calibri"/>
+        </w:rPr>
+      </w:pPr>
+      <w:r>
+        <w:rPr>
+          <w:rFonts w:ascii="Calibri" w:hAnsi="Calibri" w:cs="Calibri"/>
+        </w:rPr>
+        <w:t>Encryption increased message processing time and since CAN networks prioritise real time communication encryption may potentially lead to some delays. It will be important to investigate the affect that the added latency may have on the network.</w:t>
+      </w:r>
+    </w:p>
+    <w:p>
+      <w:pPr>
+        <w:pStyle w:val="ListParagraph"/>
+        <w:numPr>
+          <w:ilvl w:val="0"/>
+          <w:numId w:val="19"/>
+        </w:numPr>
+        <w:rPr>
+          <w:rFonts w:ascii="Calibri" w:hAnsi="Calibri" w:cs="Calibri"/>
+          <w:b/>
+          <w:bCs/>
+        </w:rPr>
+      </w:pPr>
+      <w:r>
+        <w:rPr>
+          <w:rFonts w:ascii="Calibri" w:hAnsi="Calibri" w:cs="Calibri"/>
+          <w:b/>
+          <w:bCs/>
+        </w:rPr>
+        <w:t>Simulation of encrypted CAN traffic:</w:t>
+      </w:r>
+    </w:p>
+    <w:p>
+      <w:pPr>
+        <w:pStyle w:val="ListParagraph"/>
+        <w:ind w:left="2160"/>
+        <w:rPr>
+          <w:rFonts w:ascii="Calibri" w:hAnsi="Calibri" w:cs="Calibri"/>
+        </w:rPr>
+      </w:pPr>
+      <w:r>
+        <w:rPr>
+          <w:rFonts w:ascii="Calibri" w:hAnsi="Calibri" w:cs="Calibri"/>
+        </w:rPr>
+        <w:t xml:space="preserve">Using </w:t>
+      </w:r>
+      <w:r>
+        <w:rPr>
+          <w:rFonts w:ascii="Calibri" w:hAnsi="Calibri" w:cs="Calibri"/>
+        </w:rPr>
+        <w:t xml:space="preserve">software simulation </w:t>
+      </w:r>
+      <w:r>
+        <w:rPr>
+          <w:rFonts w:ascii="Calibri" w:hAnsi="Calibri" w:cs="Calibri"/>
+        </w:rPr>
+        <w:t xml:space="preserve">I will evaluate how different encryption algorithms impact latency on the network. </w:t>
+      </w:r>
+    </w:p>
+    <w:p>
+      <w:pPr>
+        <w:pStyle w:val="ListParagraph"/>
+        <w:numPr>
+          <w:ilvl w:val="0"/>
+          <w:numId w:val="19"/>
+        </w:numPr>
+        <w:rPr>
+          <w:rFonts w:ascii="Calibri" w:hAnsi="Calibri" w:cs="Calibri"/>
+          <w:b/>
+          <w:bCs/>
+        </w:rPr>
+      </w:pPr>
+      <w:r>
+        <w:rPr>
+          <w:rFonts w:ascii="Calibri" w:hAnsi="Calibri" w:cs="Calibri"/>
+          <w:b/>
+          <w:bCs/>
+        </w:rPr>
+        <w:t>Bandwidth Overhead:</w:t>
+      </w:r>
+      <w:r>
+        <w:rPr>
+          <w:rFonts w:ascii="Calibri" w:hAnsi="Calibri" w:cs="Calibri"/>
+          <w:b/>
+          <w:bCs/>
+        </w:rPr>
+        <w:t xml:space="preserve"> </w:t>
+      </w:r>
+    </w:p>
+    <w:p>
+      <w:pPr>
+        <w:pStyle w:val="ListParagraph"/>
+        <w:ind w:left="2160"/>
+        <w:rPr>
+          <w:rFonts w:ascii="Calibri" w:hAnsi="Calibri" w:cs="Calibri"/>
+        </w:rPr>
+      </w:pPr>
+      <w:r>
+        <w:rPr>
+          <w:rFonts w:ascii="Calibri" w:hAnsi="Calibri" w:cs="Calibri"/>
+        </w:rPr>
+        <w:t xml:space="preserve">Encryption </w:t>
+      </w:r>
+      <w:r>
+        <w:rPr>
+          <w:rFonts w:ascii="Calibri" w:hAnsi="Calibri" w:cs="Calibri"/>
+        </w:rPr>
+        <w:t>will add overhead in terms of addition data fields like initialisation vectors and padding which will reduce the effective payload capacity of CAN frames. This means that more frames may be required to transmit the same amount of data which may increase the overall bandwidth usage.</w:t>
+      </w:r>
+    </w:p>
+    <w:p>
+      <w:pPr>
+        <w:pStyle w:val="ListParagraph"/>
+        <w:numPr>
+          <w:ilvl w:val="0"/>
+          <w:numId w:val="19"/>
+        </w:numPr>
+        <w:rPr>
+          <w:rFonts w:ascii="Calibri" w:hAnsi="Calibri" w:cs="Calibri"/>
+          <w:b/>
+          <w:bCs/>
+        </w:rPr>
+      </w:pPr>
+      <w:r>
+        <w:rPr>
+          <w:rFonts w:ascii="Calibri" w:hAnsi="Calibri" w:cs="Calibri"/>
+          <w:b/>
+          <w:bCs/>
+        </w:rPr>
+        <w:t>ECU Resource Utilisation:</w:t>
+      </w:r>
+    </w:p>
+    <w:p>
+      <w:pPr>
+        <w:pStyle w:val="ListParagraph"/>
+        <w:ind w:left="2160"/>
+        <w:rPr>
+          <w:rFonts w:ascii="Calibri" w:hAnsi="Calibri" w:cs="Calibri"/>
+        </w:rPr>
+      </w:pPr>
+      <w:r>
+        <w:rPr>
+          <w:rFonts w:ascii="Calibri" w:hAnsi="Calibri" w:cs="Calibri"/>
+        </w:rPr>
+        <w:t>ECUs</w:t>
+      </w:r>
+      <w:r>
+        <w:rPr>
+          <w:rFonts w:ascii="Calibri" w:hAnsi="Calibri" w:cs="Calibri"/>
+        </w:rPr>
+        <w:t xml:space="preserve"> in vehicles have limited computing power, memory and power resources. Encrypting and decrypting messages can be expensive for these systems particularly for light weight ECUs.</w:t>
+      </w:r>
+    </w:p>
+    <w:p>
+      <w:pPr>
+        <w:rPr>
+          <w:rFonts w:ascii="Calibri" w:hAnsi="Calibri" w:cs="Calibri"/>
+        </w:rPr>
+      </w:pPr>
+      <w:r>
+        <w:rPr>
+          <w:rFonts w:ascii="Calibri" w:hAnsi="Calibri" w:cs="Calibri"/>
+        </w:rPr>
+        <w:br w:type="page"/>
+      </w:r>
+    </w:p>
+    <w:p>
+      <w:pPr>
+        <w:pStyle w:val="Heading2"/>
+        <w:jc w:val="center"/>
+        <w:rPr>
+          <w:rFonts w:ascii="Calibri" w:hAnsi="Calibri" w:cs="Calibri"/>
+        </w:rPr>
+      </w:pPr>
+      <w:bookmarkStart w:id="11" w:name="_Toc180429622"/>
+      <w:r>
+        <w:rPr>
+          <w:rFonts w:ascii="Calibri" w:hAnsi="Calibri" w:cs="Calibri"/>
+        </w:rPr>
+        <w:lastRenderedPageBreak/>
+        <w:t>Telematics Systems and Vehicle-to-Cloud Communication</w:t>
+      </w:r>
+      <w:bookmarkEnd w:id="11"/>
+    </w:p>
+    <w:p/>
+    <w:p>
+      <w:pPr>
+        <w:pStyle w:val="Heading3"/>
+        <w:jc w:val="center"/>
+        <w:rPr>
+          <w:rFonts w:ascii="Calibri" w:hAnsi="Calibri" w:cs="Calibri"/>
+        </w:rPr>
+      </w:pPr>
+      <w:bookmarkStart w:id="12" w:name="_Toc180429623"/>
+      <w:r>
+        <w:rPr>
+          <w:rFonts w:ascii="Calibri" w:hAnsi="Calibri" w:cs="Calibri"/>
+        </w:rPr>
+        <w:t>TLS</w:t>
+      </w:r>
+      <w:bookmarkEnd w:id="12"/>
+    </w:p>
+    <w:p/>
+    <w:p>
+      <w:pPr>
+        <w:pStyle w:val="Heading3"/>
+        <w:jc w:val="center"/>
+        <w:rPr>
+          <w:rFonts w:ascii="Calibri" w:hAnsi="Calibri" w:cs="Calibri"/>
+        </w:rPr>
+      </w:pPr>
+      <w:bookmarkStart w:id="13" w:name="_Toc180429624"/>
+      <w:r>
+        <w:rPr>
+          <w:rFonts w:ascii="Calibri" w:hAnsi="Calibri" w:cs="Calibri"/>
+        </w:rPr>
+        <w:t>L</w:t>
+      </w:r>
+      <w:r>
+        <w:rPr>
+          <w:rFonts w:ascii="Calibri" w:hAnsi="Calibri" w:cs="Calibri"/>
+        </w:rPr>
+        <w:t>arge-scale data management</w:t>
+      </w:r>
+      <w:bookmarkEnd w:id="13"/>
+      <w:r>
+        <w:rPr>
+          <w:rFonts w:ascii="Calibri" w:hAnsi="Calibri" w:cs="Calibri"/>
+        </w:rPr>
+        <w:br w:type="page"/>
+      </w:r>
+    </w:p>
+    <w:p>
+      <w:pPr>
+        <w:pStyle w:val="Heading1"/>
+        <w:jc w:val="center"/>
+        <w:rPr>
+          <w:rFonts w:ascii="Calibri" w:hAnsi="Calibri" w:cs="Calibri"/>
+        </w:rPr>
+      </w:pPr>
+      <w:bookmarkStart w:id="14" w:name="_Toc180429625"/>
+      <w:r>
+        <w:rPr>
+          <w:rFonts w:ascii="Calibri" w:hAnsi="Calibri" w:cs="Calibri"/>
+        </w:rPr>
+        <w:lastRenderedPageBreak/>
+        <w:t>References</w:t>
+      </w:r>
+      <w:bookmarkEnd w:id="14"/>
+    </w:p>
+    <w:p/>
+    <w:p>
+      <w:pPr>
+        <w:rPr>
+          <w:rFonts w:ascii="Calibri" w:hAnsi="Calibri" w:cs="Calibri"/>
+        </w:rPr>
+      </w:pPr>
+      <w:r>
+        <w:rPr>
+          <w:rFonts w:ascii="Calibri" w:hAnsi="Calibri" w:cs="Calibri"/>
+        </w:rPr>
+        <w:t>Understanding CAN Bus Vulnerabilities and How Blockchain Can Amplify Security</w:t>
+      </w:r>
+      <w:r>
+        <w:rPr>
+          <w:rFonts w:ascii="Calibri" w:hAnsi="Calibri" w:cs="Calibri"/>
+        </w:rPr>
+        <w:t xml:space="preserve"> </w:t>
+      </w:r>
+      <w:r>
+        <w:rPr>
+          <w:rFonts w:ascii="Calibri" w:hAnsi="Calibri" w:cs="Calibri"/>
+        </w:rPr>
+        <w:br/>
+        <w:t>( 19-09-24 ) | Medium</w:t>
+      </w:r>
+      <w:r>
+        <w:rPr>
+          <w:rFonts w:ascii="Calibri" w:hAnsi="Calibri" w:cs="Calibri"/>
+        </w:rPr>
+        <w:t>.</w:t>
+      </w:r>
+      <w:r>
+        <w:rPr>
+          <w:rFonts w:ascii="Calibri" w:hAnsi="Calibri" w:cs="Calibri"/>
+        </w:rPr>
+        <w:t xml:space="preserve"> </w:t>
+      </w:r>
+      <w:hyperlink r:id="rId9" w:history="1">
+        <w:r>
+          <w:rPr>
+            <w:rStyle w:val="Hyperlink"/>
+            <w:rFonts w:ascii="Calibri" w:hAnsi="Calibri" w:cs="Calibri"/>
+          </w:rPr>
+          <w:t>https://medium.com/@chaincom/understanding-can-bus-vulnerabilities-and-how-blockchain-can-amplify-security-a58388bf1fb4</w:t>
+        </w:r>
+      </w:hyperlink>
+      <w:r>
+        <w:rPr>
+          <w:rFonts w:ascii="Calibri" w:hAnsi="Calibri" w:cs="Calibri"/>
+        </w:rPr>
+        <w:t xml:space="preserve">. </w:t>
+      </w:r>
+      <w:r>
+        <w:rPr>
+          <w:rFonts w:ascii="Calibri" w:hAnsi="Calibri" w:cs="Calibri"/>
+        </w:rPr>
+        <w:t>( Accessed: 18-10-2024 )</w:t>
+      </w:r>
+    </w:p>
+    <w:p>
+      <w:pPr>
+        <w:rPr>
+          <w:rFonts w:ascii="Calibri" w:hAnsi="Calibri" w:cs="Calibri"/>
+        </w:rPr>
+      </w:pPr>
+      <w:r>
+        <w:rPr>
+          <w:rFonts w:ascii="Calibri" w:hAnsi="Calibri" w:cs="Calibri"/>
+        </w:rPr>
+        <w:t>Specification of Secure Onboard Communication Protocol ( 30-11-2020 ) | AUTOSAR</w:t>
+      </w:r>
+      <w:r>
+        <w:rPr>
+          <w:rFonts w:ascii="Calibri" w:hAnsi="Calibri" w:cs="Calibri"/>
+        </w:rPr>
+        <w:t>.</w:t>
+      </w:r>
+      <w:r>
+        <w:rPr>
+          <w:rFonts w:ascii="Calibri" w:hAnsi="Calibri" w:cs="Calibri"/>
+        </w:rPr>
+        <w:t xml:space="preserve"> Available at:</w:t>
+      </w:r>
+      <w:r>
+        <w:rPr>
+          <w:rFonts w:ascii="Calibri" w:hAnsi="Calibri" w:cs="Calibri"/>
+        </w:rPr>
+        <w:t xml:space="preserve"> </w:t>
+      </w:r>
+      <w:hyperlink r:id="rId10" w:history="1">
+        <w:r>
+          <w:rPr>
+            <w:rStyle w:val="Hyperlink"/>
+            <w:rFonts w:ascii="Calibri" w:hAnsi="Calibri" w:cs="Calibri"/>
+          </w:rPr>
+          <w:t>https://www.autosar.org/fileadmin/standards/R20-11/FO/AUTOSAR_PRS_SecOcProtocol.pdf</w:t>
+        </w:r>
+      </w:hyperlink>
+      <w:r>
+        <w:rPr>
+          <w:rFonts w:ascii="Calibri" w:hAnsi="Calibri" w:cs="Calibri"/>
+        </w:rPr>
+        <w:t xml:space="preserve">. </w:t>
+      </w:r>
+      <w:r>
+        <w:rPr>
+          <w:rFonts w:ascii="Calibri" w:hAnsi="Calibri" w:cs="Calibri"/>
+        </w:rPr>
+        <w:t>( Accessed: 18-10-2024 )</w:t>
+      </w:r>
+    </w:p>
+    <w:p>
+      <w:pPr>
+        <w:rPr>
+          <w:rFonts w:ascii="Calibri" w:hAnsi="Calibri" w:cs="Calibri"/>
+        </w:rPr>
+      </w:pPr>
+      <w:r>
+        <w:rPr>
+          <w:rFonts w:ascii="Calibri" w:hAnsi="Calibri" w:cs="Calibri"/>
+        </w:rPr>
+        <w:t>Secure Onboard Communication</w:t>
+      </w:r>
+      <w:r>
+        <w:rPr>
+          <w:rFonts w:ascii="Calibri" w:hAnsi="Calibri" w:cs="Calibri"/>
+        </w:rPr>
+        <w:t xml:space="preserve"> ( no date ) | Vector. Available at: </w:t>
+      </w:r>
+      <w:hyperlink r:id="rId11" w:anchor="c212393" w:history="1">
+        <w:r>
+          <w:rPr>
+            <w:rStyle w:val="Hyperlink"/>
+            <w:rFonts w:ascii="Calibri" w:hAnsi="Calibri" w:cs="Calibri"/>
+          </w:rPr>
+          <w:t>https://www.vector.com/us/en/products/solutions/safety-security/automotive-cybersecurity/security-manager/#c212393</w:t>
+        </w:r>
+      </w:hyperlink>
+      <w:r>
+        <w:rPr>
+          <w:rFonts w:ascii="Calibri" w:hAnsi="Calibri" w:cs="Calibri"/>
+        </w:rPr>
+        <w:t xml:space="preserve">. </w:t>
+      </w:r>
+      <w:r>
+        <w:rPr>
+          <w:rFonts w:ascii="Calibri" w:hAnsi="Calibri" w:cs="Calibri"/>
+        </w:rPr>
+        <w:t>( Accessed: 18-10-2024 )</w:t>
+      </w:r>
+    </w:p>
+    <w:p/>
     <w:sectPr>
       <w:pgSz w:w="11906" w:h="16838"/>
       <w:pgMar w:top="1440" w:right="1440" w:bottom="1440" w:left="1440" w:header="708" w:footer="708" w:gutter="0"/>
@@ -2366,6 +4868,119 @@
     </w:lvl>
   </w:abstractNum>
   <w:abstractNum w:abstractNumId="4" w15:restartNumberingAfterBreak="0">
+    <w:nsid w:val="1DD940EA"/>
+    <w:multiLevelType w:val="hybridMultilevel"/>
+    <w:tmpl w:val="45DEB788"/>
+    <w:lvl w:ilvl="0" w:tplc="18090001">
+      <w:start w:val="1"/>
+      <w:numFmt w:val="bullet"/>
+      <w:lvlText w:val=""/>
+      <w:lvlJc w:val="left"/>
+      <w:pPr>
+        <w:ind w:left="2160" w:hanging="360"/>
+      </w:pPr>
+      <w:rPr>
+        <w:rFonts w:ascii="Symbol" w:hAnsi="Symbol" w:hint="default"/>
+      </w:rPr>
+    </w:lvl>
+    <w:lvl w:ilvl="1" w:tplc="18090003" w:tentative="1">
+      <w:start w:val="1"/>
+      <w:numFmt w:val="bullet"/>
+      <w:lvlText w:val="o"/>
+      <w:lvlJc w:val="left"/>
+      <w:pPr>
+        <w:ind w:left="2880" w:hanging="360"/>
+      </w:pPr>
+      <w:rPr>
+        <w:rFonts w:ascii="Courier New" w:hAnsi="Courier New" w:cs="Courier New" w:hint="default"/>
+      </w:rPr>
+    </w:lvl>
+    <w:lvl w:ilvl="2" w:tplc="18090005" w:tentative="1">
+      <w:start w:val="1"/>
+      <w:numFmt w:val="bullet"/>
+      <w:lvlText w:val=""/>
+      <w:lvlJc w:val="left"/>
+      <w:pPr>
+        <w:ind w:left="3600" w:hanging="360"/>
+      </w:pPr>
+      <w:rPr>
+        <w:rFonts w:ascii="Wingdings" w:hAnsi="Wingdings" w:hint="default"/>
+      </w:rPr>
+    </w:lvl>
+    <w:lvl w:ilvl="3" w:tplc="18090001" w:tentative="1">
+      <w:start w:val="1"/>
+      <w:numFmt w:val="bullet"/>
+      <w:lvlText w:val=""/>
+      <w:lvlJc w:val="left"/>
+      <w:pPr>
+        <w:ind w:left="4320" w:hanging="360"/>
+      </w:pPr>
+      <w:rPr>
+        <w:rFonts w:ascii="Symbol" w:hAnsi="Symbol" w:hint="default"/>
+      </w:rPr>
+    </w:lvl>
+    <w:lvl w:ilvl="4" w:tplc="18090003" w:tentative="1">
+      <w:start w:val="1"/>
+      <w:numFmt w:val="bullet"/>
+      <w:lvlText w:val="o"/>
+      <w:lvlJc w:val="left"/>
+      <w:pPr>
+        <w:ind w:left="5040" w:hanging="360"/>
+      </w:pPr>
+      <w:rPr>
+        <w:rFonts w:ascii="Courier New" w:hAnsi="Courier New" w:cs="Courier New" w:hint="default"/>
+      </w:rPr>
+    </w:lvl>
+    <w:lvl w:ilvl="5" w:tplc="18090005" w:tentative="1">
+      <w:start w:val="1"/>
+      <w:numFmt w:val="bullet"/>
+      <w:lvlText w:val=""/>
+      <w:lvlJc w:val="left"/>
+      <w:pPr>
+        <w:ind w:left="5760" w:hanging="360"/>
+      </w:pPr>
+      <w:rPr>
+        <w:rFonts w:ascii="Wingdings" w:hAnsi="Wingdings" w:hint="default"/>
+      </w:rPr>
+    </w:lvl>
+    <w:lvl w:ilvl="6" w:tplc="18090001" w:tentative="1">
+      <w:start w:val="1"/>
+      <w:numFmt w:val="bullet"/>
+      <w:lvlText w:val=""/>
+      <w:lvlJc w:val="left"/>
+      <w:pPr>
+        <w:ind w:left="6480" w:hanging="360"/>
+      </w:pPr>
+      <w:rPr>
+        <w:rFonts w:ascii="Symbol" w:hAnsi="Symbol" w:hint="default"/>
+      </w:rPr>
+    </w:lvl>
+    <w:lvl w:ilvl="7" w:tplc="18090003" w:tentative="1">
+      <w:start w:val="1"/>
+      <w:numFmt w:val="bullet"/>
+      <w:lvlText w:val="o"/>
+      <w:lvlJc w:val="left"/>
+      <w:pPr>
+        <w:ind w:left="7200" w:hanging="360"/>
+      </w:pPr>
+      <w:rPr>
+        <w:rFonts w:ascii="Courier New" w:hAnsi="Courier New" w:cs="Courier New" w:hint="default"/>
+      </w:rPr>
+    </w:lvl>
+    <w:lvl w:ilvl="8" w:tplc="18090005" w:tentative="1">
+      <w:start w:val="1"/>
+      <w:numFmt w:val="bullet"/>
+      <w:lvlText w:val=""/>
+      <w:lvlJc w:val="left"/>
+      <w:pPr>
+        <w:ind w:left="7920" w:hanging="360"/>
+      </w:pPr>
+      <w:rPr>
+        <w:rFonts w:ascii="Wingdings" w:hAnsi="Wingdings" w:hint="default"/>
+      </w:rPr>
+    </w:lvl>
+  </w:abstractNum>
+  <w:abstractNum w:abstractNumId="5" w15:restartNumberingAfterBreak="0">
     <w:nsid w:val="22316427"/>
     <w:multiLevelType w:val="hybridMultilevel"/>
     <w:tmpl w:val="EFBE10F4"/>
@@ -2478,7 +5093,120 @@
       </w:rPr>
     </w:lvl>
   </w:abstractNum>
-  <w:abstractNum w:abstractNumId="5" w15:restartNumberingAfterBreak="0">
+  <w:abstractNum w:abstractNumId="6" w15:restartNumberingAfterBreak="0">
+    <w:nsid w:val="233F611B"/>
+    <w:multiLevelType w:val="hybridMultilevel"/>
+    <w:tmpl w:val="36F83312"/>
+    <w:lvl w:ilvl="0" w:tplc="18090001">
+      <w:start w:val="1"/>
+      <w:numFmt w:val="bullet"/>
+      <w:lvlText w:val=""/>
+      <w:lvlJc w:val="left"/>
+      <w:pPr>
+        <w:ind w:left="2160" w:hanging="360"/>
+      </w:pPr>
+      <w:rPr>
+        <w:rFonts w:ascii="Symbol" w:hAnsi="Symbol" w:hint="default"/>
+      </w:rPr>
+    </w:lvl>
+    <w:lvl w:ilvl="1" w:tplc="18090003">
+      <w:start w:val="1"/>
+      <w:numFmt w:val="bullet"/>
+      <w:lvlText w:val="o"/>
+      <w:lvlJc w:val="left"/>
+      <w:pPr>
+        <w:ind w:left="2880" w:hanging="360"/>
+      </w:pPr>
+      <w:rPr>
+        <w:rFonts w:ascii="Courier New" w:hAnsi="Courier New" w:cs="Courier New" w:hint="default"/>
+      </w:rPr>
+    </w:lvl>
+    <w:lvl w:ilvl="2" w:tplc="18090005" w:tentative="1">
+      <w:start w:val="1"/>
+      <w:numFmt w:val="bullet"/>
+      <w:lvlText w:val=""/>
+      <w:lvlJc w:val="left"/>
+      <w:pPr>
+        <w:ind w:left="3600" w:hanging="360"/>
+      </w:pPr>
+      <w:rPr>
+        <w:rFonts w:ascii="Wingdings" w:hAnsi="Wingdings" w:hint="default"/>
+      </w:rPr>
+    </w:lvl>
+    <w:lvl w:ilvl="3" w:tplc="18090001" w:tentative="1">
+      <w:start w:val="1"/>
+      <w:numFmt w:val="bullet"/>
+      <w:lvlText w:val=""/>
+      <w:lvlJc w:val="left"/>
+      <w:pPr>
+        <w:ind w:left="4320" w:hanging="360"/>
+      </w:pPr>
+      <w:rPr>
+        <w:rFonts w:ascii="Symbol" w:hAnsi="Symbol" w:hint="default"/>
+      </w:rPr>
+    </w:lvl>
+    <w:lvl w:ilvl="4" w:tplc="18090003" w:tentative="1">
+      <w:start w:val="1"/>
+      <w:numFmt w:val="bullet"/>
+      <w:lvlText w:val="o"/>
+      <w:lvlJc w:val="left"/>
+      <w:pPr>
+        <w:ind w:left="5040" w:hanging="360"/>
+      </w:pPr>
+      <w:rPr>
+        <w:rFonts w:ascii="Courier New" w:hAnsi="Courier New" w:cs="Courier New" w:hint="default"/>
+      </w:rPr>
+    </w:lvl>
+    <w:lvl w:ilvl="5" w:tplc="18090005" w:tentative="1">
+      <w:start w:val="1"/>
+      <w:numFmt w:val="bullet"/>
+      <w:lvlText w:val=""/>
+      <w:lvlJc w:val="left"/>
+      <w:pPr>
+        <w:ind w:left="5760" w:hanging="360"/>
+      </w:pPr>
+      <w:rPr>
+        <w:rFonts w:ascii="Wingdings" w:hAnsi="Wingdings" w:hint="default"/>
+      </w:rPr>
+    </w:lvl>
+    <w:lvl w:ilvl="6" w:tplc="18090001" w:tentative="1">
+      <w:start w:val="1"/>
+      <w:numFmt w:val="bullet"/>
+      <w:lvlText w:val=""/>
+      <w:lvlJc w:val="left"/>
+      <w:pPr>
+        <w:ind w:left="6480" w:hanging="360"/>
+      </w:pPr>
+      <w:rPr>
+        <w:rFonts w:ascii="Symbol" w:hAnsi="Symbol" w:hint="default"/>
+      </w:rPr>
+    </w:lvl>
+    <w:lvl w:ilvl="7" w:tplc="18090003" w:tentative="1">
+      <w:start w:val="1"/>
+      <w:numFmt w:val="bullet"/>
+      <w:lvlText w:val="o"/>
+      <w:lvlJc w:val="left"/>
+      <w:pPr>
+        <w:ind w:left="7200" w:hanging="360"/>
+      </w:pPr>
+      <w:rPr>
+        <w:rFonts w:ascii="Courier New" w:hAnsi="Courier New" w:cs="Courier New" w:hint="default"/>
+      </w:rPr>
+    </w:lvl>
+    <w:lvl w:ilvl="8" w:tplc="18090005" w:tentative="1">
+      <w:start w:val="1"/>
+      <w:numFmt w:val="bullet"/>
+      <w:lvlText w:val=""/>
+      <w:lvlJc w:val="left"/>
+      <w:pPr>
+        <w:ind w:left="7920" w:hanging="360"/>
+      </w:pPr>
+      <w:rPr>
+        <w:rFonts w:ascii="Wingdings" w:hAnsi="Wingdings" w:hint="default"/>
+      </w:rPr>
+    </w:lvl>
+  </w:abstractNum>
+  <w:abstractNum w:abstractNumId="7" w15:restartNumberingAfterBreak="0">
     <w:nsid w:val="27702F68"/>
     <w:multiLevelType w:val="hybridMultilevel"/>
     <w:tmpl w:val="07C0AF4A"/>
@@ -2567,7 +5295,7 @@
       </w:pPr>
     </w:lvl>
   </w:abstractNum>
-  <w:abstractNum w:abstractNumId="6" w15:restartNumberingAfterBreak="0">
+  <w:abstractNum w:abstractNumId="8" w15:restartNumberingAfterBreak="0">
     <w:nsid w:val="28237F16"/>
     <w:multiLevelType w:val="multilevel"/>
     <w:tmpl w:val="AA422BC4"/>
@@ -2680,7 +5408,105 @@
       </w:pPr>
     </w:lvl>
   </w:abstractNum>
-  <w:abstractNum w:abstractNumId="7" w15:restartNumberingAfterBreak="0">
+  <w:abstractNum w:abstractNumId="9" w15:restartNumberingAfterBreak="0">
+    <w:nsid w:val="31652025"/>
+    <w:multiLevelType w:val="hybridMultilevel"/>
+    <w:tmpl w:val="C6845D08"/>
+    <w:lvl w:ilvl="0" w:tplc="1809000F">
+      <w:start w:val="1"/>
+      <w:numFmt w:val="decimal"/>
+      <w:lvlText w:val="%1."/>
+      <w:lvlJc w:val="left"/>
+      <w:pPr>
+        <w:ind w:left="720" w:hanging="360"/>
+      </w:pPr>
+    </w:lvl>
+    <w:lvl w:ilvl="1" w:tplc="18090001">
+      <w:start w:val="1"/>
+      <w:numFmt w:val="bullet"/>
+      <w:lvlText w:val=""/>
+      <w:lvlJc w:val="left"/>
+      <w:pPr>
+        <w:ind w:left="720" w:hanging="360"/>
+      </w:pPr>
+      <w:rPr>
+        <w:rFonts w:ascii="Symbol" w:hAnsi="Symbol" w:hint="default"/>
+      </w:rPr>
+    </w:lvl>
+    <w:lvl w:ilvl="2" w:tplc="18090001">
+      <w:start w:val="1"/>
+      <w:numFmt w:val="bullet"/>
+      <w:lvlText w:val=""/>
+      <w:lvlJc w:val="left"/>
+      <w:pPr>
+        <w:ind w:left="720" w:hanging="360"/>
+      </w:pPr>
+      <w:rPr>
+        <w:rFonts w:ascii="Symbol" w:hAnsi="Symbol" w:hint="default"/>
+      </w:rPr>
+    </w:lvl>
+    <w:lvl w:ilvl="3" w:tplc="18090001">
+      <w:start w:val="1"/>
+      <w:numFmt w:val="bullet"/>
+      <w:lvlText w:val=""/>
+      <w:lvlJc w:val="left"/>
+      <w:pPr>
+        <w:ind w:left="720" w:hanging="360"/>
+      </w:pPr>
+      <w:rPr>
+        <w:rFonts w:ascii="Symbol" w:hAnsi="Symbol" w:hint="default"/>
+      </w:rPr>
+    </w:lvl>
+    <w:lvl w:ilvl="4" w:tplc="18090001">
+      <w:start w:val="1"/>
+      <w:numFmt w:val="bullet"/>
+      <w:lvlText w:val=""/>
+      <w:lvlJc w:val="left"/>
+      <w:pPr>
+        <w:ind w:left="720" w:hanging="360"/>
+      </w:pPr>
+      <w:rPr>
+        <w:rFonts w:ascii="Symbol" w:hAnsi="Symbol" w:hint="default"/>
+      </w:rPr>
+    </w:lvl>
+    <w:lvl w:ilvl="5" w:tplc="1809001B">
+      <w:start w:val="1"/>
+      <w:numFmt w:val="lowerRoman"/>
+      <w:lvlText w:val="%6."/>
+      <w:lvlJc w:val="right"/>
+      <w:pPr>
+        <w:ind w:left="4320" w:hanging="180"/>
+      </w:pPr>
+    </w:lvl>
+    <w:lvl w:ilvl="6" w:tplc="1809000F" w:tentative="1">
+      <w:start w:val="1"/>
+      <w:numFmt w:val="decimal"/>
+      <w:lvlText w:val="%7."/>
+      <w:lvlJc w:val="left"/>
+      <w:pPr>
+        <w:ind w:left="5040" w:hanging="360"/>
+      </w:pPr>
+    </w:lvl>
+    <w:lvl w:ilvl="7" w:tplc="18090019" w:tentative="1">
+      <w:start w:val="1"/>
+      <w:numFmt w:val="lowerLetter"/>
+      <w:lvlText w:val="%8."/>
+      <w:lvlJc w:val="left"/>
+      <w:pPr>
+        <w:ind w:left="5760" w:hanging="360"/>
+      </w:pPr>
+    </w:lvl>
+    <w:lvl w:ilvl="8" w:tplc="1809001B" w:tentative="1">
+      <w:start w:val="1"/>
+      <w:numFmt w:val="lowerRoman"/>
+      <w:lvlText w:val="%9."/>
+      <w:lvlJc w:val="right"/>
+      <w:pPr>
+        <w:ind w:left="6480" w:hanging="180"/>
+      </w:pPr>
+    </w:lvl>
+  </w:abstractNum>
+  <w:abstractNum w:abstractNumId="10" w15:restartNumberingAfterBreak="0">
     <w:nsid w:val="3D867ABF"/>
     <w:multiLevelType w:val="hybridMultilevel"/>
     <w:tmpl w:val="6DD27FC0"/>
@@ -2793,7 +5619,7 @@
       </w:rPr>
     </w:lvl>
   </w:abstractNum>
-  <w:abstractNum w:abstractNumId="8" w15:restartNumberingAfterBreak="0">
+  <w:abstractNum w:abstractNumId="11" w15:restartNumberingAfterBreak="0">
     <w:nsid w:val="46BE2206"/>
     <w:multiLevelType w:val="hybridMultilevel"/>
     <w:tmpl w:val="0A860DDA"/>
@@ -2906,7 +5732,7 @@
       </w:rPr>
     </w:lvl>
   </w:abstractNum>
-  <w:abstractNum w:abstractNumId="9" w15:restartNumberingAfterBreak="0">
+  <w:abstractNum w:abstractNumId="12" w15:restartNumberingAfterBreak="0">
     <w:nsid w:val="516B303D"/>
     <w:multiLevelType w:val="hybridMultilevel"/>
     <w:tmpl w:val="B9AA6328"/>
@@ -3019,7 +5845,120 @@
       </w:rPr>
     </w:lvl>
   </w:abstractNum>
-  <w:abstractNum w:abstractNumId="10" w15:restartNumberingAfterBreak="0">
+  <w:abstractNum w:abstractNumId="13" w15:restartNumberingAfterBreak="0">
+    <w:nsid w:val="5772704F"/>
+    <w:multiLevelType w:val="hybridMultilevel"/>
+    <w:tmpl w:val="9116747E"/>
+    <w:lvl w:ilvl="0" w:tplc="18090001">
+      <w:start w:val="1"/>
+      <w:numFmt w:val="bullet"/>
+      <w:lvlText w:val=""/>
+      <w:lvlJc w:val="left"/>
+      <w:pPr>
+        <w:ind w:left="2160" w:hanging="360"/>
+      </w:pPr>
+      <w:rPr>
+        <w:rFonts w:ascii="Symbol" w:hAnsi="Symbol" w:hint="default"/>
+      </w:rPr>
+    </w:lvl>
+    <w:lvl w:ilvl="1" w:tplc="18090003" w:tentative="1">
+      <w:start w:val="1"/>
+      <w:numFmt w:val="bullet"/>
+      <w:lvlText w:val="o"/>
+      <w:lvlJc w:val="left"/>
+      <w:pPr>
+        <w:ind w:left="2880" w:hanging="360"/>
+      </w:pPr>
+      <w:rPr>
+        <w:rFonts w:ascii="Courier New" w:hAnsi="Courier New" w:cs="Courier New" w:hint="default"/>
+      </w:rPr>
+    </w:lvl>
+    <w:lvl w:ilvl="2" w:tplc="18090005" w:tentative="1">
+      <w:start w:val="1"/>
+      <w:numFmt w:val="bullet"/>
+      <w:lvlText w:val=""/>
+      <w:lvlJc w:val="left"/>
+      <w:pPr>
+        <w:ind w:left="3600" w:hanging="360"/>
+      </w:pPr>
+      <w:rPr>
+        <w:rFonts w:ascii="Wingdings" w:hAnsi="Wingdings" w:hint="default"/>
+      </w:rPr>
+    </w:lvl>
+    <w:lvl w:ilvl="3" w:tplc="18090001" w:tentative="1">
+      <w:start w:val="1"/>
+      <w:numFmt w:val="bullet"/>
+      <w:lvlText w:val=""/>
+      <w:lvlJc w:val="left"/>
+      <w:pPr>
+        <w:ind w:left="4320" w:hanging="360"/>
+      </w:pPr>
+      <w:rPr>
+        <w:rFonts w:ascii="Symbol" w:hAnsi="Symbol" w:hint="default"/>
+      </w:rPr>
+    </w:lvl>
+    <w:lvl w:ilvl="4" w:tplc="18090003" w:tentative="1">
+      <w:start w:val="1"/>
+      <w:numFmt w:val="bullet"/>
+      <w:lvlText w:val="o"/>
+      <w:lvlJc w:val="left"/>
+      <w:pPr>
+        <w:ind w:left="5040" w:hanging="360"/>
+      </w:pPr>
+      <w:rPr>
+        <w:rFonts w:ascii="Courier New" w:hAnsi="Courier New" w:cs="Courier New" w:hint="default"/>
+      </w:rPr>
+    </w:lvl>
+    <w:lvl w:ilvl="5" w:tplc="18090005" w:tentative="1">
+      <w:start w:val="1"/>
+      <w:numFmt w:val="bullet"/>
+      <w:lvlText w:val=""/>
+      <w:lvlJc w:val="left"/>
+      <w:pPr>
+        <w:ind w:left="5760" w:hanging="360"/>
+      </w:pPr>
+      <w:rPr>
+        <w:rFonts w:ascii="Wingdings" w:hAnsi="Wingdings" w:hint="default"/>
+      </w:rPr>
+    </w:lvl>
+    <w:lvl w:ilvl="6" w:tplc="18090001" w:tentative="1">
+      <w:start w:val="1"/>
+      <w:numFmt w:val="bullet"/>
+      <w:lvlText w:val=""/>
+      <w:lvlJc w:val="left"/>
+      <w:pPr>
+        <w:ind w:left="6480" w:hanging="360"/>
+      </w:pPr>
+      <w:rPr>
+        <w:rFonts w:ascii="Symbol" w:hAnsi="Symbol" w:hint="default"/>
+      </w:rPr>
+    </w:lvl>
+    <w:lvl w:ilvl="7" w:tplc="18090003" w:tentative="1">
+      <w:start w:val="1"/>
+      <w:numFmt w:val="bullet"/>
+      <w:lvlText w:val="o"/>
+      <w:lvlJc w:val="left"/>
+      <w:pPr>
+        <w:ind w:left="7200" w:hanging="360"/>
+      </w:pPr>
+      <w:rPr>
+        <w:rFonts w:ascii="Courier New" w:hAnsi="Courier New" w:cs="Courier New" w:hint="default"/>
+      </w:rPr>
+    </w:lvl>
+    <w:lvl w:ilvl="8" w:tplc="18090005" w:tentative="1">
+      <w:start w:val="1"/>
+      <w:numFmt w:val="bullet"/>
+      <w:lvlText w:val=""/>
+      <w:lvlJc w:val="left"/>
+      <w:pPr>
+        <w:ind w:left="7920" w:hanging="360"/>
+      </w:pPr>
+      <w:rPr>
+        <w:rFonts w:ascii="Wingdings" w:hAnsi="Wingdings" w:hint="default"/>
+      </w:rPr>
+    </w:lvl>
+  </w:abstractNum>
+  <w:abstractNum w:abstractNumId="14" w15:restartNumberingAfterBreak="0">
     <w:nsid w:val="62B86F60"/>
     <w:multiLevelType w:val="hybridMultilevel"/>
     <w:tmpl w:val="E6446334"/>
@@ -3132,7 +6071,7 @@
       </w:rPr>
     </w:lvl>
   </w:abstractNum>
-  <w:abstractNum w:abstractNumId="11" w15:restartNumberingAfterBreak="0">
+  <w:abstractNum w:abstractNumId="15" w15:restartNumberingAfterBreak="0">
     <w:nsid w:val="6404397B"/>
     <w:multiLevelType w:val="multilevel"/>
     <w:tmpl w:val="E3B2B2AA"/>
@@ -3245,7 +6184,233 @@
       </w:pPr>
     </w:lvl>
   </w:abstractNum>
-  <w:abstractNum w:abstractNumId="12" w15:restartNumberingAfterBreak="0">
+  <w:abstractNum w:abstractNumId="16" w15:restartNumberingAfterBreak="0">
+    <w:nsid w:val="6D7570B0"/>
+    <w:multiLevelType w:val="hybridMultilevel"/>
+    <w:tmpl w:val="B16056A4"/>
+    <w:lvl w:ilvl="0" w:tplc="18090001">
+      <w:start w:val="1"/>
+      <w:numFmt w:val="bullet"/>
+      <w:lvlText w:val=""/>
+      <w:lvlJc w:val="left"/>
+      <w:pPr>
+        <w:ind w:left="1800" w:hanging="360"/>
+      </w:pPr>
+      <w:rPr>
+        <w:rFonts w:ascii="Symbol" w:hAnsi="Symbol" w:hint="default"/>
+      </w:rPr>
+    </w:lvl>
+    <w:lvl w:ilvl="1" w:tplc="18090003" w:tentative="1">
+      <w:start w:val="1"/>
+      <w:numFmt w:val="bullet"/>
+      <w:lvlText w:val="o"/>
+      <w:lvlJc w:val="left"/>
+      <w:pPr>
+        <w:ind w:left="2520" w:hanging="360"/>
+      </w:pPr>
+      <w:rPr>
+        <w:rFonts w:ascii="Courier New" w:hAnsi="Courier New" w:cs="Courier New" w:hint="default"/>
+      </w:rPr>
+    </w:lvl>
+    <w:lvl w:ilvl="2" w:tplc="18090005" w:tentative="1">
+      <w:start w:val="1"/>
+      <w:numFmt w:val="bullet"/>
+      <w:lvlText w:val=""/>
+      <w:lvlJc w:val="left"/>
+      <w:pPr>
+        <w:ind w:left="3240" w:hanging="360"/>
+      </w:pPr>
+      <w:rPr>
+        <w:rFonts w:ascii="Wingdings" w:hAnsi="Wingdings" w:hint="default"/>
+      </w:rPr>
+    </w:lvl>
+    <w:lvl w:ilvl="3" w:tplc="18090001" w:tentative="1">
+      <w:start w:val="1"/>
+      <w:numFmt w:val="bullet"/>
+      <w:lvlText w:val=""/>
+      <w:lvlJc w:val="left"/>
+      <w:pPr>
+        <w:ind w:left="3960" w:hanging="360"/>
+      </w:pPr>
+      <w:rPr>
+        <w:rFonts w:ascii="Symbol" w:hAnsi="Symbol" w:hint="default"/>
+      </w:rPr>
+    </w:lvl>
+    <w:lvl w:ilvl="4" w:tplc="18090003" w:tentative="1">
+      <w:start w:val="1"/>
+      <w:numFmt w:val="bullet"/>
+      <w:lvlText w:val="o"/>
+      <w:lvlJc w:val="left"/>
+      <w:pPr>
+        <w:ind w:left="4680" w:hanging="360"/>
+      </w:pPr>
+      <w:rPr>
+        <w:rFonts w:ascii="Courier New" w:hAnsi="Courier New" w:cs="Courier New" w:hint="default"/>
+      </w:rPr>
+    </w:lvl>
+    <w:lvl w:ilvl="5" w:tplc="18090005" w:tentative="1">
+      <w:start w:val="1"/>
+      <w:numFmt w:val="bullet"/>
+      <w:lvlText w:val=""/>
+      <w:lvlJc w:val="left"/>
+      <w:pPr>
+        <w:ind w:left="5400" w:hanging="360"/>
+      </w:pPr>
+      <w:rPr>
+        <w:rFonts w:ascii="Wingdings" w:hAnsi="Wingdings" w:hint="default"/>
+      </w:rPr>
+    </w:lvl>
+    <w:lvl w:ilvl="6" w:tplc="18090001" w:tentative="1">
+      <w:start w:val="1"/>
+      <w:numFmt w:val="bullet"/>
+      <w:lvlText w:val=""/>
+      <w:lvlJc w:val="left"/>
+      <w:pPr>
+        <w:ind w:left="6120" w:hanging="360"/>
+      </w:pPr>
+      <w:rPr>
+        <w:rFonts w:ascii="Symbol" w:hAnsi="Symbol" w:hint="default"/>
+      </w:rPr>
+    </w:lvl>
+    <w:lvl w:ilvl="7" w:tplc="18090003" w:tentative="1">
+      <w:start w:val="1"/>
+      <w:numFmt w:val="bullet"/>
+      <w:lvlText w:val="o"/>
+      <w:lvlJc w:val="left"/>
+      <w:pPr>
+        <w:ind w:left="6840" w:hanging="360"/>
+      </w:pPr>
+      <w:rPr>
+        <w:rFonts w:ascii="Courier New" w:hAnsi="Courier New" w:cs="Courier New" w:hint="default"/>
+      </w:rPr>
+    </w:lvl>
+    <w:lvl w:ilvl="8" w:tplc="18090005" w:tentative="1">
+      <w:start w:val="1"/>
+      <w:numFmt w:val="bullet"/>
+      <w:lvlText w:val=""/>
+      <w:lvlJc w:val="left"/>
+      <w:pPr>
+        <w:ind w:left="7560" w:hanging="360"/>
+      </w:pPr>
+      <w:rPr>
+        <w:rFonts w:ascii="Wingdings" w:hAnsi="Wingdings" w:hint="default"/>
+      </w:rPr>
+    </w:lvl>
+  </w:abstractNum>
+  <w:abstractNum w:abstractNumId="17" w15:restartNumberingAfterBreak="0">
+    <w:nsid w:val="78994EE5"/>
+    <w:multiLevelType w:val="hybridMultilevel"/>
+    <w:tmpl w:val="E9086EEE"/>
+    <w:lvl w:ilvl="0" w:tplc="18090001">
+      <w:start w:val="1"/>
+      <w:numFmt w:val="bullet"/>
+      <w:lvlText w:val=""/>
+      <w:lvlJc w:val="left"/>
+      <w:pPr>
+        <w:ind w:left="720" w:hanging="360"/>
+      </w:pPr>
+      <w:rPr>
+        <w:rFonts w:ascii="Symbol" w:hAnsi="Symbol" w:hint="default"/>
+      </w:rPr>
+    </w:lvl>
+    <w:lvl w:ilvl="1" w:tplc="18090003" w:tentative="1">
+      <w:start w:val="1"/>
+      <w:numFmt w:val="bullet"/>
+      <w:lvlText w:val="o"/>
+      <w:lvlJc w:val="left"/>
+      <w:pPr>
+        <w:ind w:left="1440" w:hanging="360"/>
+      </w:pPr>
+      <w:rPr>
+        <w:rFonts w:ascii="Courier New" w:hAnsi="Courier New" w:cs="Courier New" w:hint="default"/>
+      </w:rPr>
+    </w:lvl>
+    <w:lvl w:ilvl="2" w:tplc="18090005" w:tentative="1">
+      <w:start w:val="1"/>
+      <w:numFmt w:val="bullet"/>
+      <w:lvlText w:val=""/>
+      <w:lvlJc w:val="left"/>
+      <w:pPr>
+        <w:ind w:left="2160" w:hanging="360"/>
+      </w:pPr>
+      <w:rPr>
+        <w:rFonts w:ascii="Wingdings" w:hAnsi="Wingdings" w:hint="default"/>
+      </w:rPr>
+    </w:lvl>
+    <w:lvl w:ilvl="3" w:tplc="18090001" w:tentative="1">
+      <w:start w:val="1"/>
+      <w:numFmt w:val="bullet"/>
+      <w:lvlText w:val=""/>
+      <w:lvlJc w:val="left"/>
+      <w:pPr>
+        <w:ind w:left="2880" w:hanging="360"/>
+      </w:pPr>
+      <w:rPr>
+        <w:rFonts w:ascii="Symbol" w:hAnsi="Symbol" w:hint="default"/>
+      </w:rPr>
+    </w:lvl>
+    <w:lvl w:ilvl="4" w:tplc="18090003" w:tentative="1">
+      <w:start w:val="1"/>
+      <w:numFmt w:val="bullet"/>
+      <w:lvlText w:val="o"/>
+      <w:lvlJc w:val="left"/>
+      <w:pPr>
+        <w:ind w:left="3600" w:hanging="360"/>
+      </w:pPr>
+      <w:rPr>
+        <w:rFonts w:ascii="Courier New" w:hAnsi="Courier New" w:cs="Courier New" w:hint="default"/>
+      </w:rPr>
+    </w:lvl>
+    <w:lvl w:ilvl="5" w:tplc="18090005" w:tentative="1">
+      <w:start w:val="1"/>
+      <w:numFmt w:val="bullet"/>
+      <w:lvlText w:val=""/>
+      <w:lvlJc w:val="left"/>
+      <w:pPr>
+        <w:ind w:left="4320" w:hanging="360"/>
+      </w:pPr>
+      <w:rPr>
+        <w:rFonts w:ascii="Wingdings" w:hAnsi="Wingdings" w:hint="default"/>
+      </w:rPr>
+    </w:lvl>
+    <w:lvl w:ilvl="6" w:tplc="18090001" w:tentative="1">
+      <w:start w:val="1"/>
+      <w:numFmt w:val="bullet"/>
+      <w:lvlText w:val=""/>
+      <w:lvlJc w:val="left"/>
+      <w:pPr>
+        <w:ind w:left="5040" w:hanging="360"/>
+      </w:pPr>
+      <w:rPr>
+        <w:rFonts w:ascii="Symbol" w:hAnsi="Symbol" w:hint="default"/>
+      </w:rPr>
+    </w:lvl>
+    <w:lvl w:ilvl="7" w:tplc="18090003" w:tentative="1">
+      <w:start w:val="1"/>
+      <w:numFmt w:val="bullet"/>
+      <w:lvlText w:val="o"/>
+      <w:lvlJc w:val="left"/>
+      <w:pPr>
+        <w:ind w:left="5760" w:hanging="360"/>
+      </w:pPr>
+      <w:rPr>
+        <w:rFonts w:ascii="Courier New" w:hAnsi="Courier New" w:cs="Courier New" w:hint="default"/>
+      </w:rPr>
+    </w:lvl>
+    <w:lvl w:ilvl="8" w:tplc="18090005" w:tentative="1">
+      <w:start w:val="1"/>
+      <w:numFmt w:val="bullet"/>
+      <w:lvlText w:val=""/>
+      <w:lvlJc w:val="left"/>
+      <w:pPr>
+        <w:ind w:left="6480" w:hanging="360"/>
+      </w:pPr>
+      <w:rPr>
+        <w:rFonts w:ascii="Wingdings" w:hAnsi="Wingdings" w:hint="default"/>
+      </w:rPr>
+    </w:lvl>
+  </w:abstractNum>
+  <w:abstractNum w:abstractNumId="18" w15:restartNumberingAfterBreak="0">
     <w:nsid w:val="7C540139"/>
     <w:multiLevelType w:val="hybridMultilevel"/>
     <w:tmpl w:val="569E5BB8"/>
@@ -3361,13 +6526,13 @@
     </w:lvl>
   </w:abstractNum>
   <w:num w:numId="1" w16cid:durableId="1074929906">
-    <w:abstractNumId w:val="6"/>
+    <w:abstractNumId w:val="8"/>
   </w:num>
   <w:num w:numId="2" w16cid:durableId="1696075617">
-    <w:abstractNumId w:val="11"/>
+    <w:abstractNumId w:val="15"/>
   </w:num>
   <w:num w:numId="3" w16cid:durableId="29426906">
-    <w:abstractNumId w:val="9"/>
+    <w:abstractNumId w:val="12"/>
   </w:num>
   <w:num w:numId="4" w16cid:durableId="822312828">
     <w:abstractNumId w:val="1"/>
@@ -3376,28 +6541,46 @@
     <w:abstractNumId w:val="2"/>
   </w:num>
   <w:num w:numId="6" w16cid:durableId="701442240">
-    <w:abstractNumId w:val="12"/>
+    <w:abstractNumId w:val="18"/>
   </w:num>
   <w:num w:numId="7" w16cid:durableId="879588783">
     <w:abstractNumId w:val="3"/>
   </w:num>
   <w:num w:numId="8" w16cid:durableId="2031105459">
-    <w:abstractNumId w:val="8"/>
+    <w:abstractNumId w:val="11"/>
   </w:num>
   <w:num w:numId="9" w16cid:durableId="1364750701">
+    <w:abstractNumId w:val="10"/>
+  </w:num>
+  <w:num w:numId="10" w16cid:durableId="341736331">
+    <w:abstractNumId w:val="14"/>
+  </w:num>
+  <w:num w:numId="11" w16cid:durableId="1047070487">
     <w:abstractNumId w:val="7"/>
   </w:num>
-  <w:num w:numId="10" w16cid:durableId="341736331">
-    <w:abstractNumId w:val="10"/>
-  </w:num>
-  <w:num w:numId="11" w16cid:durableId="1047070487">
+  <w:num w:numId="12" w16cid:durableId="556624753">
     <w:abstractNumId w:val="5"/>
-  </w:num>
-  <w:num w:numId="12" w16cid:durableId="556624753">
-    <w:abstractNumId w:val="4"/>
   </w:num>
   <w:num w:numId="13" w16cid:durableId="891692621">
     <w:abstractNumId w:val="0"/>
+  </w:num>
+  <w:num w:numId="14" w16cid:durableId="1626276746">
+    <w:abstractNumId w:val="17"/>
+  </w:num>
+  <w:num w:numId="15" w16cid:durableId="1507867662">
+    <w:abstractNumId w:val="9"/>
+  </w:num>
+  <w:num w:numId="16" w16cid:durableId="1358509608">
+    <w:abstractNumId w:val="13"/>
+  </w:num>
+  <w:num w:numId="17" w16cid:durableId="98107751">
+    <w:abstractNumId w:val="16"/>
+  </w:num>
+  <w:num w:numId="18" w16cid:durableId="856503199">
+    <w:abstractNumId w:val="4"/>
+  </w:num>
+  <w:num w:numId="19" w16cid:durableId="1949777964">
+    <w:abstractNumId w:val="6"/>
   </w:num>
 </w:numbering>
 </file>
@@ -4385,6 +7568,32 @@
       <w:u w:val="single"/>
     </w:rPr>
   </w:style>
+  <w:style w:type="paragraph" w:styleId="TOC2">
+    <w:name w:val="toc 2"/>
+    <w:basedOn w:val="Normal"/>
+    <w:next w:val="Normal"/>
+    <w:autoRedefine/>
+    <w:uiPriority w:val="39"/>
+    <w:unhideWhenUsed/>
+    <w:rsid w:val="00851506"/>
+    <w:pPr>
+      <w:spacing w:after="100"/>
+      <w:ind w:left="240"/>
+    </w:pPr>
+  </w:style>
+  <w:style w:type="paragraph" w:styleId="TOC3">
+    <w:name w:val="toc 3"/>
+    <w:basedOn w:val="Normal"/>
+    <w:next w:val="Normal"/>
+    <w:autoRedefine/>
+    <w:uiPriority w:val="39"/>
+    <w:unhideWhenUsed/>
+    <w:rsid w:val="003624AE"/>
+    <w:pPr>
+      <w:spacing w:after="100"/>
+      <w:ind w:left="480"/>
+    </w:pPr>
+  </w:style>
 </w:styles>
 </file>
 

</xml_diff>